<commit_message>
Added steps for splitting an entry and rewrote the Partial Duplicate Issue section
Added steps for splitting an entry and rewrote the Partial Duplicate Issue section
</commit_message>
<xml_diff>
--- a/cna/CNA Training Documents/CNA Processes_Board.docx
+++ b/cna/CNA Training Documents/CNA Processes_Board.docx
@@ -1,6 +1,6 @@
 
 <file path=word/document.xml><?xml version="1.0" encoding="utf-8"?>
-<w:document xmlns:wpc="http://schemas.microsoft.com/office/word/2010/wordprocessingCanvas" xmlns:mo="http://schemas.microsoft.com/office/mac/office/2008/main" xmlns:mc="http://schemas.openxmlformats.org/markup-compatibility/2006" xmlns:mv="urn:schemas-microsoft-com:mac:vml" xmlns:o="urn:schemas-microsoft-com:office:office" xmlns:r="http://schemas.openxmlformats.org/officeDocument/2006/relationships" xmlns:m="http://schemas.openxmlformats.org/officeDocument/2006/math" xmlns:v="urn:schemas-microsoft-com:vml" xmlns:wp14="http://schemas.microsoft.com/office/word/2010/wordprocessingDrawing" xmlns:wp="http://schemas.openxmlformats.org/drawingml/2006/wordprocessingDrawing" xmlns:w10="urn:schemas-microsoft-com:office:word" xmlns:w="http://schemas.openxmlformats.org/wordprocessingml/2006/main" xmlns:w14="http://schemas.microsoft.com/office/word/2010/wordml" xmlns:w15="http://schemas.microsoft.com/office/word/2012/wordml" xmlns:wpg="http://schemas.microsoft.com/office/word/2010/wordprocessingGroup" xmlns:wpi="http://schemas.microsoft.com/office/word/2010/wordprocessingInk" xmlns:wne="http://schemas.microsoft.com/office/word/2006/wordml" xmlns:wps="http://schemas.microsoft.com/office/word/2010/wordprocessingShape" mc:Ignorable="w14 w15 wp14">
+<w:document xmlns:wpc="http://schemas.microsoft.com/office/word/2010/wordprocessingCanvas" xmlns:cx="http://schemas.microsoft.com/office/drawing/2014/chartex" xmlns:cx1="http://schemas.microsoft.com/office/drawing/2015/9/8/chartex" xmlns:cx2="http://schemas.microsoft.com/office/drawing/2015/10/21/chartex" xmlns:cx3="http://schemas.microsoft.com/office/drawing/2016/5/9/chartex" xmlns:cx4="http://schemas.microsoft.com/office/drawing/2016/5/10/chartex" xmlns:cx5="http://schemas.microsoft.com/office/drawing/2016/5/11/chartex" xmlns:cx6="http://schemas.microsoft.com/office/drawing/2016/5/12/chartex" xmlns:cx7="http://schemas.microsoft.com/office/drawing/2016/5/13/chartex" xmlns:cx8="http://schemas.microsoft.com/office/drawing/2016/5/14/chartex" xmlns:mc="http://schemas.openxmlformats.org/markup-compatibility/2006" xmlns:aink="http://schemas.microsoft.com/office/drawing/2016/ink" xmlns:am3d="http://schemas.microsoft.com/office/drawing/2017/model3d" xmlns:o="urn:schemas-microsoft-com:office:office" xmlns:r="http://schemas.openxmlformats.org/officeDocument/2006/relationships" xmlns:m="http://schemas.openxmlformats.org/officeDocument/2006/math" xmlns:v="urn:schemas-microsoft-com:vml" xmlns:wp14="http://schemas.microsoft.com/office/word/2010/wordprocessingDrawing" xmlns:wp="http://schemas.openxmlformats.org/drawingml/2006/wordprocessingDrawing" xmlns:w10="urn:schemas-microsoft-com:office:word" xmlns:w="http://schemas.openxmlformats.org/wordprocessingml/2006/main" xmlns:w14="http://schemas.microsoft.com/office/word/2010/wordml" xmlns:w15="http://schemas.microsoft.com/office/word/2012/wordml" xmlns:w16se="http://schemas.microsoft.com/office/word/2015/wordml/symex" xmlns:wpg="http://schemas.microsoft.com/office/word/2010/wordprocessingGroup" xmlns:wpi="http://schemas.microsoft.com/office/word/2010/wordprocessingInk" xmlns:wne="http://schemas.microsoft.com/office/word/2006/wordml" xmlns:wps="http://schemas.microsoft.com/office/word/2010/wordprocessingShape" mc:Ignorable="w14 w15 w16se wp14">
   <w:body>
     <w:p>
       <w:pPr>
@@ -19,65 +19,31 @@
       <w:r>
         <w:t xml:space="preserve">Questions about these processes or assistance with integrating these processes into a CNA’s internal operations can be directed to the </w:t>
       </w:r>
-      <w:r>
-        <w:fldChar w:fldCharType="begin"/>
-      </w:r>
-      <w:r>
-        <w:instrText>HYPERLINK "https://cveform.mitre.org/"</w:instrText>
-      </w:r>
-      <w:r>
-        <w:fldChar w:fldCharType="separate"/>
-      </w:r>
-      <w:r>
-        <w:rPr>
-          <w:rStyle w:val="Hyperlink"/>
-        </w:rPr>
-        <w:t>CVE Request F</w:t>
-      </w:r>
-      <w:r>
-        <w:rPr>
-          <w:rStyle w:val="Hyperlink"/>
-        </w:rPr>
-        <w:t>orm</w:t>
-      </w:r>
-      <w:ins w:id="1" w:author="George A. Theall" w:date="2017-10-25T14:08:00Z">
-        <w:r>
-          <w:fldChar w:fldCharType="end"/>
-        </w:r>
-      </w:ins>
+      <w:hyperlink r:id="rId6" w:history="1">
+        <w:r>
+          <w:rPr>
+            <w:rStyle w:val="Hyperlink"/>
+          </w:rPr>
+          <w:t>CVE Request F</w:t>
+        </w:r>
+        <w:r>
+          <w:rPr>
+            <w:rStyle w:val="Hyperlink"/>
+          </w:rPr>
+          <w:t>orm</w:t>
+        </w:r>
+      </w:hyperlink>
       <w:r>
         <w:t xml:space="preserve"> or to </w:t>
       </w:r>
-      <w:ins w:id="2" w:author="Daniel Adinolfi" w:date="2017-10-26T15:30:00Z">
-        <w:r>
-          <w:fldChar w:fldCharType="begin"/>
-        </w:r>
-        <w:r>
-          <w:instrText xml:space="preserve"> HYPERLINK "mailto:</w:instrText>
-        </w:r>
-      </w:ins>
-      <w:r>
-        <w:instrText>cve@mitre.org</w:instrText>
-      </w:r>
-      <w:ins w:id="3" w:author="Daniel Adinolfi" w:date="2017-10-26T15:30:00Z">
-        <w:r>
-          <w:instrText xml:space="preserve">" </w:instrText>
-        </w:r>
-        <w:r>
-          <w:fldChar w:fldCharType="separate"/>
-        </w:r>
-      </w:ins>
-      <w:r>
-        <w:rPr>
-          <w:rStyle w:val="Hyperlink"/>
-        </w:rPr>
-        <w:t>cve@mitre.org</w:t>
-      </w:r>
-      <w:ins w:id="4" w:author="Daniel Adinolfi" w:date="2017-10-26T15:30:00Z">
-        <w:r>
-          <w:fldChar w:fldCharType="end"/>
-        </w:r>
-      </w:ins>
+      <w:hyperlink r:id="rId7" w:history="1">
+        <w:r>
+          <w:rPr>
+            <w:rStyle w:val="Hyperlink"/>
+          </w:rPr>
+          <w:t>cve@mitre.org</w:t>
+        </w:r>
+      </w:hyperlink>
       <w:r>
         <w:t>.</w:t>
       </w:r>
@@ -147,11 +113,9 @@
           <w:t>populated</w:t>
         </w:r>
       </w:hyperlink>
-      <w:ins w:id="5" w:author="Evans, Jonathan L." w:date="2017-10-25T15:31:00Z">
-        <w:r>
-          <w:t>.</w:t>
-        </w:r>
-      </w:ins>
+      <w:r>
+        <w:t>.</w:t>
+      </w:r>
       <w:r>
         <w:t xml:space="preserve"> The block of CVE IDs will come from a CNA’s parent CNA, so CNAs that report to the Primary CNA will request their blocks from the Primary. Those with a Root CNA above them will request their blocks of IDs from their Root.</w:t>
       </w:r>
@@ -245,24 +209,24 @@
       <w:r>
         <w:t>T</w:t>
       </w:r>
-      <w:commentRangeStart w:id="6"/>
+      <w:commentRangeStart w:id="1"/>
       <w:r>
         <w:t xml:space="preserve">o </w:t>
       </w:r>
       <w:r>
         <w:t>request a block of CVE IDs from the Primary CNA</w:t>
       </w:r>
-      <w:commentRangeEnd w:id="6"/>
+      <w:commentRangeEnd w:id="1"/>
       <w:r>
         <w:rPr>
           <w:rStyle w:val="CommentReference"/>
         </w:rPr>
-        <w:commentReference w:id="6"/>
+        <w:commentReference w:id="1"/>
       </w:r>
       <w:r>
         <w:t xml:space="preserve">, visit the </w:t>
       </w:r>
-      <w:hyperlink r:id="rId7" w:history="1">
+      <w:hyperlink r:id="rId10" w:history="1">
         <w:r>
           <w:rPr>
             <w:rStyle w:val="Hyperlink"/>
@@ -273,7 +237,7 @@
       <w:r>
         <w:t xml:space="preserve"> and select the “Request a block of IDs (CNAs only)” request type. Complete and submit the request, and you should receive an email message including your CVE ID block information within two business days. If your request needs to be rushed (because you have run out of CVE IDs and need to make an assignment as soon as possible, for example), submit your request as above and email </w:t>
       </w:r>
-      <w:hyperlink r:id="rId8" w:history="1">
+      <w:hyperlink r:id="rId11" w:history="1">
         <w:r>
           <w:rPr>
             <w:rStyle w:val="Hyperlink"/>
@@ -296,8 +260,8 @@
       <w:pPr>
         <w:pStyle w:val="Heading2"/>
       </w:pPr>
-      <w:bookmarkStart w:id="7" w:name="_CVE_ID_Expiration"/>
-      <w:bookmarkEnd w:id="7"/>
+      <w:bookmarkStart w:id="2" w:name="_CVE_ID_Expiration"/>
+      <w:bookmarkEnd w:id="2"/>
       <w:r>
         <w:t>CVE ID Expiration</w:t>
       </w:r>
@@ -325,11 +289,9 @@
       <w:r>
         <w:t>in the calendar year 2018.)</w:t>
       </w:r>
-      <w:ins w:id="8" w:author="Daniel Adinolfi" w:date="2017-10-26T14:01:00Z">
-        <w:r>
-          <w:t xml:space="preserve"> </w:t>
-        </w:r>
-      </w:ins>
+      <w:r>
+        <w:t xml:space="preserve"> </w:t>
+      </w:r>
     </w:p>
     <w:p/>
     <w:p>
@@ -422,18 +384,11 @@
         <w:t xml:space="preserve">vulnerability details related </w:t>
       </w:r>
       <w:r>
-        <w:t xml:space="preserve">CVE ID </w:t>
-      </w:r>
-      <w:ins w:id="9" w:author="Evans, Jonathan L." w:date="2017-10-25T15:31:00Z">
-        <w:r>
-          <w:t>assignment</w:t>
-        </w:r>
-      </w:ins>
-      <w:ins w:id="10" w:author="Evans, Jonathan L." w:date="2017-10-23T15:43:00Z">
-        <w:r>
-          <w:t>s</w:t>
-        </w:r>
-      </w:ins>
+        <w:t>CVE ID assignment</w:t>
+      </w:r>
+      <w:r>
+        <w:t>s</w:t>
+      </w:r>
       <w:r>
         <w:t xml:space="preserve">, the CNA should request that the CVE Entries for the CVE IDs in question be </w:t>
       </w:r>
@@ -452,8 +407,8 @@
       <w:pPr>
         <w:pStyle w:val="Heading2"/>
       </w:pPr>
-      <w:bookmarkStart w:id="11" w:name="_Populating_CVE_Entries"/>
-      <w:bookmarkEnd w:id="11"/>
+      <w:bookmarkStart w:id="3" w:name="_Populating_CVE_Entries"/>
+      <w:bookmarkEnd w:id="3"/>
       <w:r>
         <w:t>Populating CVE Entries in the CVE List</w:t>
       </w:r>
@@ -469,11 +424,9 @@
       <w:r>
         <w:t xml:space="preserve"> a description</w:t>
       </w:r>
-      <w:ins w:id="12" w:author="Evans, Jonathan L." w:date="2017-10-23T15:44:00Z">
-        <w:r>
-          <w:t>,</w:t>
-        </w:r>
-      </w:ins>
+      <w:r>
+        <w:t>,</w:t>
+      </w:r>
       <w:r>
         <w:t xml:space="preserve"> references</w:t>
       </w:r>
@@ -498,11 +451,9 @@
       <w:r>
         <w:t>nce a CNA has used a CVE ID publicly, such as in a public advisory,</w:t>
       </w:r>
-      <w:ins w:id="13" w:author="Daniel Adinolfi" w:date="2017-10-26T14:16:00Z">
-        <w:r>
-          <w:t xml:space="preserve"> </w:t>
-        </w:r>
-      </w:ins>
+      <w:r>
+        <w:t xml:space="preserve"> </w:t>
+      </w:r>
       <w:r>
         <w:t xml:space="preserve">the CNA has one business day to request the population of the associated CVE entry. The CNA must create a population request, format it correctly, and submit that request to their Root CNA or the Primary CNA, depending on their Root CNA’s </w:t>
       </w:r>
@@ -533,7 +484,7 @@
       <w:r>
         <w:t xml:space="preserve">The permitted formats for CVE entry population requests are described in the </w:t>
       </w:r>
-      <w:hyperlink r:id="rId9" w:history="1">
+      <w:hyperlink r:id="rId12" w:history="1">
         <w:r>
           <w:rPr>
             <w:rStyle w:val="Hyperlink"/>
@@ -544,7 +495,7 @@
       <w:r>
         <w:t xml:space="preserve">. The preferred format is the JSON submission format found </w:t>
       </w:r>
-      <w:hyperlink r:id="rId10" w:history="1">
+      <w:hyperlink r:id="rId13" w:history="1">
         <w:r>
           <w:rPr>
             <w:rStyle w:val="Hyperlink"/>
@@ -558,7 +509,7 @@
       <w:r>
         <w:t xml:space="preserve">through the </w:t>
       </w:r>
-      <w:hyperlink r:id="rId11" w:history="1">
+      <w:hyperlink r:id="rId14" w:history="1">
         <w:r>
           <w:rPr>
             <w:rStyle w:val="Hyperlink"/>
@@ -614,7 +565,7 @@
     </w:p>
     <w:p/>
     <w:p>
-      <w:commentRangeStart w:id="14"/>
+      <w:commentRangeStart w:id="4"/>
       <w:r>
         <w:t xml:space="preserve">In general, the process for updating a CVE entry is the following. First, a CNA will receive the request, whether that be from an internal stakeholder or an external consumer. </w:t>
       </w:r>
@@ -645,12 +596,12 @@
       <w:r>
         <w:t xml:space="preserve">CNA would be notified. </w:t>
       </w:r>
-      <w:commentRangeEnd w:id="14"/>
+      <w:commentRangeEnd w:id="4"/>
       <w:r>
         <w:rPr>
           <w:rStyle w:val="CommentReference"/>
         </w:rPr>
-        <w:commentReference w:id="14"/>
+        <w:commentReference w:id="4"/>
       </w:r>
     </w:p>
     <w:p/>
@@ -770,13 +721,7 @@
         <w:t>Rejecting a CVE ID</w:t>
       </w:r>
     </w:p>
-    <w:p>
-      <w:pPr>
-        <w:rPr>
-          <w:ins w:id="15" w:author="Coffin, Chris" w:date="2017-10-25T12:18:00Z"/>
-        </w:rPr>
-      </w:pPr>
-    </w:p>
+    <w:p/>
     <w:p>
       <w:r>
         <w:t xml:space="preserve">There are many reasons why a </w:t>
@@ -975,6 +920,59 @@
         <w:t xml:space="preserve"> This is referred to as “splitting” a CVE entry.</w:t>
       </w:r>
     </w:p>
+    <w:p>
+      <w:pPr>
+        <w:rPr>
+          <w:ins w:id="5" w:author="Evans, Jonathan L." w:date="2017-11-20T15:49:00Z"/>
+        </w:rPr>
+      </w:pPr>
+    </w:p>
+    <w:p>
+      <w:pPr>
+        <w:rPr>
+          <w:ins w:id="6" w:author="Evans, Jonathan L." w:date="2017-11-20T15:49:00Z"/>
+        </w:rPr>
+      </w:pPr>
+      <w:ins w:id="7" w:author="Evans, Jonathan L." w:date="2017-11-20T15:50:00Z">
+        <w:r>
+          <w:t xml:space="preserve">Using public sources, we first determine which </w:t>
+        </w:r>
+        <w:r>
+          <w:t>vulnerability should be associated with the original CVE ID</w:t>
+        </w:r>
+        <w:r>
+          <w:t>.</w:t>
+        </w:r>
+        <w:r>
+          <w:t xml:space="preserve">  We then assign new CVE IDs to the other vulnerabilities.  Each of the entries for the IDs should </w:t>
+        </w:r>
+      </w:ins>
+      <w:ins w:id="8" w:author="Evans, Jonathan L." w:date="2017-11-20T15:51:00Z">
+        <w:r>
+          <w:t>contain</w:t>
+        </w:r>
+      </w:ins>
+      <w:ins w:id="9" w:author="Evans, Jonathan L." w:date="2017-11-20T15:50:00Z">
+        <w:r>
+          <w:t xml:space="preserve"> </w:t>
+        </w:r>
+      </w:ins>
+      <w:ins w:id="10" w:author="Evans, Jonathan L." w:date="2017-11-20T15:51:00Z">
+        <w:r>
+          <w:t xml:space="preserve">a </w:t>
+        </w:r>
+        <w:bookmarkStart w:id="11" w:name="_GoBack"/>
+        <w:bookmarkEnd w:id="11"/>
+        <w:r>
+          <w:t xml:space="preserve">NOTE that the vulnerabilities were split from the original </w:t>
+        </w:r>
+      </w:ins>
+      <w:ins w:id="12" w:author="Evans, Jonathan L." w:date="2017-11-20T15:52:00Z">
+        <w:r>
+          <w:t>CVE ID.  The original CVE is also update with a NOTE pointing to the new CVE IDs.</w:t>
+        </w:r>
+      </w:ins>
+    </w:p>
     <w:p/>
     <w:p>
       <w:r>
@@ -1119,6 +1117,7 @@
     <w:p/>
     <w:p>
       <w:r>
+        <w:lastRenderedPageBreak/>
         <w:t>Not everyone shares the same definition of a vulnerability. One person’s vulnerability is another person’s security hardening opportunity</w:t>
       </w:r>
       <w:r>
@@ -1128,11 +1127,7 @@
         <w:t xml:space="preserve"> functionality. When an authoritative source disputes the validity of the vulnerability, “** DISPUTED **” is added to the beginning of the description, and a short NOTE is added to the end explaining why the vulnerability is disputed. Ideally, the disputing party provides a link that can be </w:t>
       </w:r>
       <w:r>
-        <w:t xml:space="preserve">added to the </w:t>
-      </w:r>
-      <w:r>
-        <w:lastRenderedPageBreak/>
-        <w:t>CVE as a reference</w:t>
+        <w:t>added to the CVE as a reference</w:t>
       </w:r>
       <w:r>
         <w:t xml:space="preserve"> and a quote that can be used as the explanation in the NOTE. However, neither are required.</w:t>
@@ -1183,26 +1178,118 @@
     </w:p>
     <w:p/>
     <w:p>
-      <w:r>
-        <w:t>There are cases where two</w:t>
-      </w:r>
-      <w:r>
-        <w:t xml:space="preserve"> existing</w:t>
-      </w:r>
-      <w:r>
-        <w:t xml:space="preserve"> CVE IDs overlap in what software or hardware is affected by the same vulnerabilities. An example of this would be if CVE-2017-nnnn1 references Product1 versions 1.0, 2.0, and 3.0 and CVE-2017-nnnn2 is assigned to the same vulnerability and references Product1 versions 3.0, 4.0, and 5.0. In this situation, use the following process</w:t>
-      </w:r>
-      <w:r>
-        <w:t xml:space="preserve">, which uses a similar process to a regular </w:t>
-      </w:r>
-      <w:r>
-        <w:t>merge process</w:t>
-      </w:r>
-      <w:r>
-        <w:t>.</w:t>
-      </w:r>
-    </w:p>
-    <w:p/>
+      <w:pPr>
+        <w:rPr>
+          <w:ins w:id="13" w:author="Evans, Jonathan L." w:date="2017-11-20T14:55:00Z"/>
+        </w:rPr>
+      </w:pPr>
+      <w:ins w:id="14" w:author="Evans, Jonathan L." w:date="2017-11-20T14:55:00Z">
+        <w:r>
+          <w:t>In rare situations, it is possible for</w:t>
+        </w:r>
+      </w:ins>
+      <w:ins w:id="15" w:author="Evans, Jonathan L." w:date="2017-11-20T14:56:00Z">
+        <w:r>
+          <w:t xml:space="preserve"> two</w:t>
+        </w:r>
+      </w:ins>
+      <w:ins w:id="16" w:author="Evans, Jonathan L." w:date="2017-11-20T14:55:00Z">
+        <w:r>
+          <w:t xml:space="preserve"> CVE IDs to be assigned to</w:t>
+        </w:r>
+      </w:ins>
+      <w:ins w:id="17" w:author="Evans, Jonathan L." w:date="2017-11-20T14:56:00Z">
+        <w:r>
+          <w:t xml:space="preserve"> vulnerabilities that partially overlap.  For example, the two vulnerabilities might be exactly the except that CVE-2017-nnnn1 covers vectors A and B, while CVE-2017-nnnn2 covers B and C.  Note that </w:t>
+        </w:r>
+      </w:ins>
+      <w:ins w:id="18" w:author="Evans, Jonathan L." w:date="2017-11-20T14:58:00Z">
+        <w:r>
+          <w:t>this</w:t>
+        </w:r>
+      </w:ins>
+      <w:ins w:id="19" w:author="Evans, Jonathan L." w:date="2017-11-20T14:56:00Z">
+        <w:r>
+          <w:t xml:space="preserve"> </w:t>
+        </w:r>
+      </w:ins>
+      <w:ins w:id="20" w:author="Evans, Jonathan L." w:date="2017-11-20T14:58:00Z">
+        <w:r>
+          <w:t xml:space="preserve">situation should only happen in </w:t>
+        </w:r>
+      </w:ins>
+      <w:ins w:id="21" w:author="Evans, Jonathan L." w:date="2017-11-20T14:59:00Z">
+        <w:r>
+          <w:t xml:space="preserve">(1) </w:t>
+        </w:r>
+      </w:ins>
+      <w:ins w:id="22" w:author="Evans, Jonathan L." w:date="2017-11-20T14:58:00Z">
+        <w:r>
+          <w:t>low information scenarios where it is not clear if the individual vectors indicate independently fixable vulnerabilities</w:t>
+        </w:r>
+      </w:ins>
+      <w:ins w:id="23" w:author="Evans, Jonathan L." w:date="2017-11-20T14:59:00Z">
+        <w:r>
+          <w:t xml:space="preserve"> or </w:t>
+        </w:r>
+      </w:ins>
+      <w:ins w:id="24" w:author="Evans, Jonathan L." w:date="2017-11-20T15:04:00Z">
+        <w:r>
+          <w:t xml:space="preserve">(2) </w:t>
+        </w:r>
+      </w:ins>
+      <w:ins w:id="25" w:author="Evans, Jonathan L." w:date="2017-11-20T15:00:00Z">
+        <w:r>
+          <w:t>historical ID assignments using old counting rules</w:t>
+        </w:r>
+      </w:ins>
+      <w:ins w:id="26" w:author="Evans, Jonathan L." w:date="2017-11-20T14:58:00Z">
+        <w:r>
+          <w:t>.</w:t>
+        </w:r>
+      </w:ins>
+    </w:p>
+    <w:p>
+      <w:pPr>
+        <w:rPr>
+          <w:ins w:id="27" w:author="Evans, Jonathan L." w:date="2017-11-20T14:55:00Z"/>
+        </w:rPr>
+      </w:pPr>
+    </w:p>
+    <w:p>
+      <w:pPr>
+        <w:rPr>
+          <w:del w:id="28" w:author="Evans, Jonathan L." w:date="2017-11-20T15:08:00Z"/>
+        </w:rPr>
+      </w:pPr>
+      <w:del w:id="29" w:author="Evans, Jonathan L." w:date="2017-11-20T15:08:00Z">
+        <w:r>
+          <w:delText>There are cases where two</w:delText>
+        </w:r>
+        <w:r>
+          <w:delText xml:space="preserve"> existing</w:delText>
+        </w:r>
+        <w:r>
+          <w:delText xml:space="preserve"> CVE IDs overlap in what software or hardware is affected by the same vulnerabilities. An example of this would be if CVE-2017-nnnn1 references Product1 versions 1.0, 2.0, and 3.0 and CVE-2017-nnnn2 is assigned to the same vulnerability and references Product1 versions 3.0, 4.0, and 5.0. In this situation, use the following process</w:delText>
+        </w:r>
+        <w:r>
+          <w:delText xml:space="preserve">, which uses a similar process to a regular </w:delText>
+        </w:r>
+        <w:r>
+          <w:delText>merge process</w:delText>
+        </w:r>
+        <w:r>
+          <w:delText>.</w:delText>
+        </w:r>
+      </w:del>
+    </w:p>
+    <w:p>
+      <w:ins w:id="30" w:author="Evans, Jonathan L." w:date="2017-11-20T15:29:00Z">
+        <w:r>
+          <w:t>The first step in resolving overlapping IDs is to determine which CVE IDs will official cover the overlapping portion.  Use the following criteria to make the determination.</w:t>
+        </w:r>
+      </w:ins>
+    </w:p>
     <w:p>
       <w:pPr>
         <w:pStyle w:val="ListParagraph"/>
@@ -1210,10 +1297,20 @@
           <w:ilvl w:val="0"/>
           <w:numId w:val="6"/>
         </w:numPr>
-      </w:pPr>
-      <w:r>
-        <w:t>We prefer the most commonly referenced CVE ID. This is roughly gauged by searching for all affected CVE IDs on a search engine and comparing results. In our example above, CVE-2017-nnnn1 is used more often than CVE-2017-nnnn2. Therefore, CVE-2017-nnnn1 would reference versions 1.0, 2.0, and 3.0, and CVE-2017-nnnn2 would be changed to only reference versions 4.0 and 5.0. In both CVE entries, a note should be added to the effect "This CVE entry is related to [the other]."</w:t>
-      </w:r>
+        <w:rPr>
+          <w:ins w:id="31" w:author="Evans, Jonathan L." w:date="2017-11-20T15:30:00Z"/>
+        </w:rPr>
+      </w:pPr>
+      <w:ins w:id="32" w:author="Evans, Jonathan L." w:date="2017-11-20T15:31:00Z">
+        <w:r>
+          <w:t>If one of entries of the CVE IDs is populated and the other is not, favor the CVE</w:t>
+        </w:r>
+      </w:ins>
+      <w:ins w:id="33" w:author="Evans, Jonathan L." w:date="2017-11-20T15:32:00Z">
+        <w:r>
+          <w:t xml:space="preserve"> ID that is populated.</w:t>
+        </w:r>
+      </w:ins>
     </w:p>
     <w:p>
       <w:pPr>
@@ -1223,9 +1320,49 @@
           <w:numId w:val="6"/>
         </w:numPr>
       </w:pPr>
-      <w:r>
-        <w:t>If the usage numbers of CVE IDs are about the same, then we choose the CVE ID used by the most authoritative source. The most authoritative source is roughly prioritized as vendor, coordinator, then researcher. Again, if CVE-2017-nnnn1 is used by the most authoritative source, CVE-2017-nnnn1 would reference versions 1.0, 2.0, and 3.0, and CVE-2017-nnnn2 would be changed to only reference versions 4.0 and 5.0. In both CVE entries, a note should be added to the effect "This CVE entry is related to [the other]."</w:t>
-      </w:r>
+      <w:ins w:id="34" w:author="Evans, Jonathan L." w:date="2017-11-20T15:32:00Z">
+        <w:r>
+          <w:t xml:space="preserve">If both are reserved or populated, </w:t>
+        </w:r>
+      </w:ins>
+      <w:del w:id="35" w:author="Evans, Jonathan L." w:date="2017-11-20T15:33:00Z">
+        <w:r>
+          <w:delText>W</w:delText>
+        </w:r>
+      </w:del>
+      <w:ins w:id="36" w:author="Evans, Jonathan L." w:date="2017-11-20T15:33:00Z">
+        <w:r>
+          <w:t>w</w:t>
+        </w:r>
+      </w:ins>
+      <w:r>
+        <w:t xml:space="preserve">e prefer the most commonly referenced CVE ID. This is roughly gauged by searching for all affected CVE IDs on a search engine and comparing results. </w:t>
+      </w:r>
+      <w:del w:id="37" w:author="Evans, Jonathan L." w:date="2017-11-20T15:35:00Z">
+        <w:r>
+          <w:delText xml:space="preserve">In our example above, CVE-2017-nnnn1 is used more often than CVE-2017-nnnn2. Therefore, CVE-2017-nnnn1 would reference </w:delText>
+        </w:r>
+      </w:del>
+      <w:del w:id="38" w:author="Evans, Jonathan L." w:date="2017-11-20T15:20:00Z">
+        <w:r>
+          <w:delText>versions 1.0, 2.0, and 3.0</w:delText>
+        </w:r>
+      </w:del>
+      <w:del w:id="39" w:author="Evans, Jonathan L." w:date="2017-11-20T15:35:00Z">
+        <w:r>
+          <w:delText xml:space="preserve">, and CVE-2017-nnnn2 would be changed to only reference </w:delText>
+        </w:r>
+      </w:del>
+      <w:del w:id="40" w:author="Evans, Jonathan L." w:date="2017-11-20T15:20:00Z">
+        <w:r>
+          <w:delText>versions 4.0 and 5.0</w:delText>
+        </w:r>
+      </w:del>
+      <w:del w:id="41" w:author="Evans, Jonathan L." w:date="2017-11-20T15:35:00Z">
+        <w:r>
+          <w:delText>. In both CVE entries, a note should be added to the effect "This CVE entry is related to [the other]."</w:delText>
+        </w:r>
+      </w:del>
     </w:p>
     <w:p>
       <w:pPr>
@@ -1236,8 +1373,13 @@
         </w:numPr>
       </w:pPr>
       <w:r>
-        <w:t>If the CVE IDs have the same level of authority, then we choose the identifier that has been public for the longest period of time. Again, if CVE- 2017-nnnn1 has been public for the longest period, CVE-2017-nnnn1 would reference versions 1.0, 2.0, and 3.0, and CVE-2017-nnnn2 would be changed to only reference versions 4.0 and 5.0. In both CVE entries, a note should be added to the effect "This CVE entry is related to [the other]."</w:t>
-      </w:r>
+        <w:t xml:space="preserve">If the usage numbers of CVE IDs are about the same, then we choose the CVE ID used by the most authoritative source. The most authoritative source is roughly prioritized as vendor, coordinator, then researcher. </w:t>
+      </w:r>
+      <w:del w:id="42" w:author="Evans, Jonathan L." w:date="2017-11-20T15:35:00Z">
+        <w:r>
+          <w:delText>Again, if CVE-2017-nnnn1 is used by the most authoritative source, CVE-2017-nnnn1 would reference versions 1.0, 2.0, and 3.0, and CVE-2017-nnnn2 would be changed to only reference versions 4.0 and 5.0. In both CVE entries, a note should be added to the effect "This CVE entry is related to [the other]."</w:delText>
+        </w:r>
+      </w:del>
     </w:p>
     <w:p>
       <w:pPr>
@@ -1248,8 +1390,21 @@
         </w:numPr>
       </w:pPr>
       <w:r>
-        <w:t>If the CVE IDs have been public for the same amount of time, then we choose the identifier with the smallest numeric portion. Since CVE-2017-nnnn1 uses a smaller numeric portion, CVE-2017-nnnn1 would reference versions 1.0, 2.0, and 3.0, and CVE-2017-nnnn2 would be changed to only reference versions 4.0 and 5.0. In both CVE entries, a note should be added to the effect "This CVE entry is related to [the other]."</w:t>
-      </w:r>
+        <w:t xml:space="preserve">If the CVE IDs have the same level of authority, then we choose the identifier that has been public for the longest </w:t>
+      </w:r>
+      <w:proofErr w:type="gramStart"/>
+      <w:r>
+        <w:t>period of time</w:t>
+      </w:r>
+      <w:proofErr w:type="gramEnd"/>
+      <w:r>
+        <w:t xml:space="preserve">. </w:t>
+      </w:r>
+      <w:del w:id="43" w:author="Evans, Jonathan L." w:date="2017-11-20T15:35:00Z">
+        <w:r>
+          <w:delText>Again, if CVE- 2017-nnnn1 has been public for the longest period, CVE-2017-nnnn1 would reference versions 1.0, 2.0, and 3.0, and CVE-2017-nnnn2 would be changed to only reference versions 4.0 and 5.0. In both CVE entries, a note should be added to the effect "This CVE entry is related to [the other]."</w:delText>
+        </w:r>
+      </w:del>
     </w:p>
     <w:p>
       <w:pPr>
@@ -1260,12 +1415,81 @@
         </w:numPr>
       </w:pPr>
       <w:r>
-        <w:t xml:space="preserve">If there are any disputes after this, we choose the CVE ID that was populated earliest in the CVE List. Assuming CVE-2017-nnnn1 was populated earliest, CVE-2017-nnnn1 would </w:t>
-      </w:r>
-      <w:r>
-        <w:lastRenderedPageBreak/>
-        <w:t>reference versions 1.0, 2.0, and 3.0, and CVE-2017-nnnn2 would be changed to only reference versions 4.0 and 5.0. In both CVE entries, a note should be added to the effect "This CVE entry is related to [the other]."</w:t>
-      </w:r>
+        <w:t xml:space="preserve">If the CVE IDs have been public for the same amount of time, then we choose the identifier with the smallest numeric portion. </w:t>
+      </w:r>
+      <w:del w:id="44" w:author="Evans, Jonathan L." w:date="2017-11-20T15:35:00Z">
+        <w:r>
+          <w:delText>Since CVE-2017-nnnn1 uses a smaller numeric portion, CVE-2017-nnnn1 would reference versions 1.0, 2.0, and 3.0, and CVE-2017-nnnn2 would be changed to only reference versions 4.0 and 5.0. In both CVE entries, a note should be added to the effect "This CVE entry is related to [the other]."</w:delText>
+        </w:r>
+      </w:del>
+    </w:p>
+    <w:p>
+      <w:pPr>
+        <w:pStyle w:val="ListParagraph"/>
+        <w:numPr>
+          <w:ilvl w:val="0"/>
+          <w:numId w:val="6"/>
+        </w:numPr>
+        <w:rPr>
+          <w:del w:id="45" w:author="Evans, Jonathan L." w:date="2017-11-20T15:36:00Z"/>
+        </w:rPr>
+      </w:pPr>
+      <w:del w:id="46" w:author="Evans, Jonathan L." w:date="2017-11-20T15:36:00Z">
+        <w:r>
+          <w:delText>If there are any disputes after this, we choose the CVE ID that was populated earliest in the CVE List. Assuming CVE-2017-nnnn1 was populated earliest, CVE-2017-nnnn1 would reference versions 1.0, 2.0, and 3.0, and CVE-2017-nnnn2 would be changed to only reference versions 4.0 and 5.0. In both CVE entries, a note should be added to the effect "This CVE entry is related to [the other]."</w:delText>
+        </w:r>
+      </w:del>
+    </w:p>
+    <w:p>
+      <w:pPr>
+        <w:rPr>
+          <w:ins w:id="47" w:author="Evans, Jonathan L." w:date="2017-11-20T15:47:00Z"/>
+        </w:rPr>
+      </w:pPr>
+      <w:ins w:id="48" w:author="Evans, Jonathan L." w:date="2017-11-20T15:37:00Z">
+        <w:r>
+          <w:t xml:space="preserve">Once you have chosen which ID to favor, you should update the description with the overlapping portion, if it is not already included.  You should then update the CVE ID that was not selected with a NOTE stating that the overlapping section is covered in </w:t>
+        </w:r>
+      </w:ins>
+      <w:ins w:id="49" w:author="Evans, Jonathan L." w:date="2017-11-20T15:42:00Z">
+        <w:r>
+          <w:t>the</w:t>
+        </w:r>
+      </w:ins>
+      <w:ins w:id="50" w:author="Evans, Jonathan L." w:date="2017-11-20T15:37:00Z">
+        <w:r>
+          <w:t xml:space="preserve"> </w:t>
+        </w:r>
+      </w:ins>
+      <w:ins w:id="51" w:author="Evans, Jonathan L." w:date="2017-11-20T15:42:00Z">
+        <w:r>
+          <w:t xml:space="preserve">selected CVE ID.  See </w:t>
+        </w:r>
+        <w:r>
+          <w:t>CVE-2015-2563</w:t>
+        </w:r>
+      </w:ins>
+      <w:ins w:id="52" w:author="Evans, Jonathan L." w:date="2017-11-20T15:47:00Z">
+        <w:r>
+          <w:t xml:space="preserve">, </w:t>
+        </w:r>
+      </w:ins>
+      <w:ins w:id="53" w:author="Evans, Jonathan L." w:date="2017-11-20T15:46:00Z">
+        <w:r>
+          <w:t>CVE-2015-2182</w:t>
+        </w:r>
+      </w:ins>
+      <w:ins w:id="54" w:author="Evans, Jonathan L." w:date="2017-11-20T15:47:00Z">
+        <w:r>
+          <w:t xml:space="preserve">, and </w:t>
+        </w:r>
+        <w:r>
+          <w:t>CVE-2013-6229</w:t>
+        </w:r>
+        <w:r>
+          <w:t xml:space="preserve"> for examples.</w:t>
+        </w:r>
+      </w:ins>
     </w:p>
     <w:p/>
     <w:p>
@@ -1372,16 +1596,12 @@
         <w:t>could be negatively affected.</w:t>
       </w:r>
     </w:p>
-    <w:p>
-      <w:bookmarkStart w:id="16" w:name="_GoBack"/>
-      <w:bookmarkEnd w:id="16"/>
-    </w:p>
+    <w:p/>
     <w:p>
       <w:pPr>
         <w:pStyle w:val="Heading2"/>
       </w:pPr>
       <w:r>
-        <w:lastRenderedPageBreak/>
         <w:t>Terms and Definitions</w:t>
       </w:r>
     </w:p>
@@ -1425,6 +1645,7 @@
           </w:tcPr>
           <w:p>
             <w:r>
+              <w:lastRenderedPageBreak/>
               <w:t>CVE List</w:t>
             </w:r>
           </w:p>
@@ -1541,7 +1762,7 @@
 </file>
 
 <file path=word/comments.xml><?xml version="1.0" encoding="utf-8"?>
-<w:comments xmlns:wpc="http://schemas.microsoft.com/office/word/2010/wordprocessingCanvas" xmlns:mo="http://schemas.microsoft.com/office/mac/office/2008/main" xmlns:mc="http://schemas.openxmlformats.org/markup-compatibility/2006" xmlns:mv="urn:schemas-microsoft-com:mac:vml" xmlns:o="urn:schemas-microsoft-com:office:office" xmlns:r="http://schemas.openxmlformats.org/officeDocument/2006/relationships" xmlns:m="http://schemas.openxmlformats.org/officeDocument/2006/math" xmlns:v="urn:schemas-microsoft-com:vml" xmlns:wp14="http://schemas.microsoft.com/office/word/2010/wordprocessingDrawing" xmlns:wp="http://schemas.openxmlformats.org/drawingml/2006/wordprocessingDrawing" xmlns:w10="urn:schemas-microsoft-com:office:word" xmlns:w="http://schemas.openxmlformats.org/wordprocessingml/2006/main" xmlns:w14="http://schemas.microsoft.com/office/word/2010/wordml" xmlns:w15="http://schemas.microsoft.com/office/word/2012/wordml" xmlns:wpg="http://schemas.microsoft.com/office/word/2010/wordprocessingGroup" xmlns:wpi="http://schemas.microsoft.com/office/word/2010/wordprocessingInk" xmlns:wne="http://schemas.microsoft.com/office/word/2006/wordml" xmlns:wps="http://schemas.microsoft.com/office/word/2010/wordprocessingShape" mc:Ignorable="w14 w15 wp14">
+<w:comments xmlns:wpc="http://schemas.microsoft.com/office/word/2010/wordprocessingCanvas" xmlns:cx="http://schemas.microsoft.com/office/drawing/2014/chartex" xmlns:cx1="http://schemas.microsoft.com/office/drawing/2015/9/8/chartex" xmlns:cx2="http://schemas.microsoft.com/office/drawing/2015/10/21/chartex" xmlns:cx3="http://schemas.microsoft.com/office/drawing/2016/5/9/chartex" xmlns:cx4="http://schemas.microsoft.com/office/drawing/2016/5/10/chartex" xmlns:cx5="http://schemas.microsoft.com/office/drawing/2016/5/11/chartex" xmlns:cx6="http://schemas.microsoft.com/office/drawing/2016/5/12/chartex" xmlns:cx7="http://schemas.microsoft.com/office/drawing/2016/5/13/chartex" xmlns:cx8="http://schemas.microsoft.com/office/drawing/2016/5/14/chartex" xmlns:mc="http://schemas.openxmlformats.org/markup-compatibility/2006" xmlns:aink="http://schemas.microsoft.com/office/drawing/2016/ink" xmlns:am3d="http://schemas.microsoft.com/office/drawing/2017/model3d" xmlns:o="urn:schemas-microsoft-com:office:office" xmlns:r="http://schemas.openxmlformats.org/officeDocument/2006/relationships" xmlns:m="http://schemas.openxmlformats.org/officeDocument/2006/math" xmlns:v="urn:schemas-microsoft-com:vml" xmlns:wp14="http://schemas.microsoft.com/office/word/2010/wordprocessingDrawing" xmlns:wp="http://schemas.openxmlformats.org/drawingml/2006/wordprocessingDrawing" xmlns:w10="urn:schemas-microsoft-com:office:word" xmlns:w="http://schemas.openxmlformats.org/wordprocessingml/2006/main" xmlns:w14="http://schemas.microsoft.com/office/word/2010/wordml" xmlns:w15="http://schemas.microsoft.com/office/word/2012/wordml" xmlns:w16se="http://schemas.microsoft.com/office/word/2015/wordml/symex" xmlns:wpg="http://schemas.microsoft.com/office/word/2010/wordprocessingGroup" xmlns:wpi="http://schemas.microsoft.com/office/word/2010/wordprocessingInk" xmlns:wne="http://schemas.microsoft.com/office/word/2006/wordml" xmlns:wps="http://schemas.microsoft.com/office/word/2010/wordprocessingShape" mc:Ignorable="w14 w15 w16se wp14">
   <w:comment w:id="0" w:author="Daniel Adinolfi" w:date="2017-10-31T09:05:00Z" w:initials="DRA">
     <w:p>
       <w:pPr>
@@ -1561,7 +1782,7 @@
       </w:r>
     </w:p>
   </w:comment>
-  <w:comment w:id="6" w:author="Daniel Adinolfi" w:date="2017-10-31T09:07:00Z" w:initials="DRA">
+  <w:comment w:id="1" w:author="Daniel Adinolfi" w:date="2017-10-31T09:07:00Z" w:initials="DRA">
     <w:p>
       <w:pPr>
         <w:pStyle w:val="CommentText"/>
@@ -1577,7 +1798,7 @@
       </w:r>
     </w:p>
   </w:comment>
-  <w:comment w:id="14" w:author="Daniel Adinolfi" w:date="2017-10-31T09:11:00Z" w:initials="DRA">
+  <w:comment w:id="4" w:author="Daniel Adinolfi" w:date="2017-10-31T09:11:00Z" w:initials="DRA">
     <w:p>
       <w:pPr>
         <w:pStyle w:val="CommentText"/>
@@ -1597,7 +1818,7 @@
 </file>
 
 <file path=word/commentsExtended.xml><?xml version="1.0" encoding="utf-8"?>
-<w15:commentsEx xmlns:wpc="http://schemas.microsoft.com/office/word/2010/wordprocessingCanvas" xmlns:mo="http://schemas.microsoft.com/office/mac/office/2008/main" xmlns:mc="http://schemas.openxmlformats.org/markup-compatibility/2006" xmlns:mv="urn:schemas-microsoft-com:mac:vml" xmlns:o="urn:schemas-microsoft-com:office:office" xmlns:r="http://schemas.openxmlformats.org/officeDocument/2006/relationships" xmlns:m="http://schemas.openxmlformats.org/officeDocument/2006/math" xmlns:v="urn:schemas-microsoft-com:vml" xmlns:wp14="http://schemas.microsoft.com/office/word/2010/wordprocessingDrawing" xmlns:wp="http://schemas.openxmlformats.org/drawingml/2006/wordprocessingDrawing" xmlns:w10="urn:schemas-microsoft-com:office:word" xmlns:w="http://schemas.openxmlformats.org/wordprocessingml/2006/main" xmlns:w14="http://schemas.microsoft.com/office/word/2010/wordml" xmlns:w15="http://schemas.microsoft.com/office/word/2012/wordml" xmlns:wpg="http://schemas.microsoft.com/office/word/2010/wordprocessingGroup" xmlns:wpi="http://schemas.microsoft.com/office/word/2010/wordprocessingInk" xmlns:wne="http://schemas.microsoft.com/office/word/2006/wordml" xmlns:wps="http://schemas.microsoft.com/office/word/2010/wordprocessingShape" mc:Ignorable="w14 w15 wp14">
+<w15:commentsEx xmlns:wpc="http://schemas.microsoft.com/office/word/2010/wordprocessingCanvas" xmlns:cx="http://schemas.microsoft.com/office/drawing/2014/chartex" xmlns:cx1="http://schemas.microsoft.com/office/drawing/2015/9/8/chartex" xmlns:cx2="http://schemas.microsoft.com/office/drawing/2015/10/21/chartex" xmlns:cx3="http://schemas.microsoft.com/office/drawing/2016/5/9/chartex" xmlns:cx4="http://schemas.microsoft.com/office/drawing/2016/5/10/chartex" xmlns:cx5="http://schemas.microsoft.com/office/drawing/2016/5/11/chartex" xmlns:cx6="http://schemas.microsoft.com/office/drawing/2016/5/12/chartex" xmlns:cx7="http://schemas.microsoft.com/office/drawing/2016/5/13/chartex" xmlns:cx8="http://schemas.microsoft.com/office/drawing/2016/5/14/chartex" xmlns:mc="http://schemas.openxmlformats.org/markup-compatibility/2006" xmlns:aink="http://schemas.microsoft.com/office/drawing/2016/ink" xmlns:am3d="http://schemas.microsoft.com/office/drawing/2017/model3d" xmlns:o="urn:schemas-microsoft-com:office:office" xmlns:r="http://schemas.openxmlformats.org/officeDocument/2006/relationships" xmlns:m="http://schemas.openxmlformats.org/officeDocument/2006/math" xmlns:v="urn:schemas-microsoft-com:vml" xmlns:wp14="http://schemas.microsoft.com/office/word/2010/wordprocessingDrawing" xmlns:wp="http://schemas.openxmlformats.org/drawingml/2006/wordprocessingDrawing" xmlns:w10="urn:schemas-microsoft-com:office:word" xmlns:w="http://schemas.openxmlformats.org/wordprocessingml/2006/main" xmlns:w14="http://schemas.microsoft.com/office/word/2010/wordml" xmlns:w15="http://schemas.microsoft.com/office/word/2012/wordml" xmlns:w16se="http://schemas.microsoft.com/office/word/2015/wordml/symex" xmlns:wpg="http://schemas.microsoft.com/office/word/2010/wordprocessingGroup" xmlns:wpi="http://schemas.microsoft.com/office/word/2010/wordprocessingInk" xmlns:wne="http://schemas.microsoft.com/office/word/2006/wordml" xmlns:wps="http://schemas.microsoft.com/office/word/2010/wordprocessingShape" mc:Ignorable="w14 w15 w16se wp14">
   <w15:commentEx w15:paraId="48203129" w15:done="0"/>
   <w15:commentEx w15:paraId="07DF18D4" w15:done="0"/>
   <w15:commentEx w15:paraId="709FD740" w15:done="0"/>
@@ -1605,8 +1826,8 @@
 </file>
 
 <file path=word/numbering.xml><?xml version="1.0" encoding="utf-8"?>
-<w:numbering xmlns:wpc="http://schemas.microsoft.com/office/word/2010/wordprocessingCanvas" xmlns:mo="http://schemas.microsoft.com/office/mac/office/2008/main" xmlns:mc="http://schemas.openxmlformats.org/markup-compatibility/2006" xmlns:mv="urn:schemas-microsoft-com:mac:vml" xmlns:o="urn:schemas-microsoft-com:office:office" xmlns:r="http://schemas.openxmlformats.org/officeDocument/2006/relationships" xmlns:m="http://schemas.openxmlformats.org/officeDocument/2006/math" xmlns:v="urn:schemas-microsoft-com:vml" xmlns:wp14="http://schemas.microsoft.com/office/word/2010/wordprocessingDrawing" xmlns:wp="http://schemas.openxmlformats.org/drawingml/2006/wordprocessingDrawing" xmlns:w10="urn:schemas-microsoft-com:office:word" xmlns:w="http://schemas.openxmlformats.org/wordprocessingml/2006/main" xmlns:w14="http://schemas.microsoft.com/office/word/2010/wordml" xmlns:w15="http://schemas.microsoft.com/office/word/2012/wordml" xmlns:wpg="http://schemas.microsoft.com/office/word/2010/wordprocessingGroup" xmlns:wpi="http://schemas.microsoft.com/office/word/2010/wordprocessingInk" xmlns:wne="http://schemas.microsoft.com/office/word/2006/wordml" xmlns:wps="http://schemas.microsoft.com/office/word/2010/wordprocessingShape" mc:Ignorable="w14 w15 wp14">
-  <w:abstractNum w:abstractNumId="0">
+<w:numbering xmlns:wpc="http://schemas.microsoft.com/office/word/2010/wordprocessingCanvas" xmlns:cx="http://schemas.microsoft.com/office/drawing/2014/chartex" xmlns:cx1="http://schemas.microsoft.com/office/drawing/2015/9/8/chartex" xmlns:cx2="http://schemas.microsoft.com/office/drawing/2015/10/21/chartex" xmlns:cx3="http://schemas.microsoft.com/office/drawing/2016/5/9/chartex" xmlns:cx4="http://schemas.microsoft.com/office/drawing/2016/5/10/chartex" xmlns:cx5="http://schemas.microsoft.com/office/drawing/2016/5/11/chartex" xmlns:cx6="http://schemas.microsoft.com/office/drawing/2016/5/12/chartex" xmlns:cx7="http://schemas.microsoft.com/office/drawing/2016/5/13/chartex" xmlns:cx8="http://schemas.microsoft.com/office/drawing/2016/5/14/chartex" xmlns:mc="http://schemas.openxmlformats.org/markup-compatibility/2006" xmlns:aink="http://schemas.microsoft.com/office/drawing/2016/ink" xmlns:am3d="http://schemas.microsoft.com/office/drawing/2017/model3d" xmlns:o="urn:schemas-microsoft-com:office:office" xmlns:r="http://schemas.openxmlformats.org/officeDocument/2006/relationships" xmlns:m="http://schemas.openxmlformats.org/officeDocument/2006/math" xmlns:v="urn:schemas-microsoft-com:vml" xmlns:wp14="http://schemas.microsoft.com/office/word/2010/wordprocessingDrawing" xmlns:wp="http://schemas.openxmlformats.org/drawingml/2006/wordprocessingDrawing" xmlns:w10="urn:schemas-microsoft-com:office:word" xmlns:w="http://schemas.openxmlformats.org/wordprocessingml/2006/main" xmlns:w14="http://schemas.microsoft.com/office/word/2010/wordml" xmlns:w15="http://schemas.microsoft.com/office/word/2012/wordml" xmlns:w16se="http://schemas.microsoft.com/office/word/2015/wordml/symex" xmlns:wpg="http://schemas.microsoft.com/office/word/2010/wordprocessingGroup" xmlns:wpi="http://schemas.microsoft.com/office/word/2010/wordprocessingInk" xmlns:wne="http://schemas.microsoft.com/office/word/2006/wordml" xmlns:wps="http://schemas.microsoft.com/office/word/2010/wordprocessingShape" mc:Ignorable="w14 w15 w16se wp14">
+  <w:abstractNum w:abstractNumId="0" w15:restartNumberingAfterBreak="0">
     <w:nsid w:val="010F566F"/>
     <w:multiLevelType w:val="hybridMultilevel"/>
     <w:tmpl w:val="65167436"/>
@@ -1719,7 +1940,7 @@
       </w:rPr>
     </w:lvl>
   </w:abstractNum>
-  <w:abstractNum w:abstractNumId="1">
+  <w:abstractNum w:abstractNumId="1" w15:restartNumberingAfterBreak="0">
     <w:nsid w:val="08753284"/>
     <w:multiLevelType w:val="hybridMultilevel"/>
     <w:tmpl w:val="75A4A898"/>
@@ -1805,7 +2026,7 @@
       </w:pPr>
     </w:lvl>
   </w:abstractNum>
-  <w:abstractNum w:abstractNumId="2">
+  <w:abstractNum w:abstractNumId="2" w15:restartNumberingAfterBreak="0">
     <w:nsid w:val="0B236FF9"/>
     <w:multiLevelType w:val="hybridMultilevel"/>
     <w:tmpl w:val="0114D5C8"/>
@@ -1891,7 +2112,7 @@
       </w:pPr>
     </w:lvl>
   </w:abstractNum>
-  <w:abstractNum w:abstractNumId="3">
+  <w:abstractNum w:abstractNumId="3" w15:restartNumberingAfterBreak="0">
     <w:nsid w:val="16156A30"/>
     <w:multiLevelType w:val="hybridMultilevel"/>
     <w:tmpl w:val="0FD22C66"/>
@@ -1977,7 +2198,7 @@
       </w:pPr>
     </w:lvl>
   </w:abstractNum>
-  <w:abstractNum w:abstractNumId="4">
+  <w:abstractNum w:abstractNumId="4" w15:restartNumberingAfterBreak="0">
     <w:nsid w:val="25B37333"/>
     <w:multiLevelType w:val="hybridMultilevel"/>
     <w:tmpl w:val="63D6A36A"/>
@@ -2090,7 +2311,7 @@
       </w:rPr>
     </w:lvl>
   </w:abstractNum>
-  <w:abstractNum w:abstractNumId="5">
+  <w:abstractNum w:abstractNumId="5" w15:restartNumberingAfterBreak="0">
     <w:nsid w:val="3C2762B2"/>
     <w:multiLevelType w:val="hybridMultilevel"/>
     <w:tmpl w:val="B0C875D8"/>
@@ -2202,7 +2423,7 @@
       </w:rPr>
     </w:lvl>
   </w:abstractNum>
-  <w:abstractNum w:abstractNumId="6">
+  <w:abstractNum w:abstractNumId="6" w15:restartNumberingAfterBreak="0">
     <w:nsid w:val="74A81A6D"/>
     <w:multiLevelType w:val="hybridMultilevel"/>
     <w:tmpl w:val="EE12D0BE"/>
@@ -2340,21 +2561,15 @@
 </file>
 
 <file path=word/people.xml><?xml version="1.0" encoding="utf-8"?>
-<w15:people xmlns:wpc="http://schemas.microsoft.com/office/word/2010/wordprocessingCanvas" xmlns:mo="http://schemas.microsoft.com/office/mac/office/2008/main" xmlns:mc="http://schemas.openxmlformats.org/markup-compatibility/2006" xmlns:mv="urn:schemas-microsoft-com:mac:vml" xmlns:o="urn:schemas-microsoft-com:office:office" xmlns:r="http://schemas.openxmlformats.org/officeDocument/2006/relationships" xmlns:m="http://schemas.openxmlformats.org/officeDocument/2006/math" xmlns:v="urn:schemas-microsoft-com:vml" xmlns:wp14="http://schemas.microsoft.com/office/word/2010/wordprocessingDrawing" xmlns:wp="http://schemas.openxmlformats.org/drawingml/2006/wordprocessingDrawing" xmlns:w10="urn:schemas-microsoft-com:office:word" xmlns:w="http://schemas.openxmlformats.org/wordprocessingml/2006/main" xmlns:w14="http://schemas.microsoft.com/office/word/2010/wordml" xmlns:w15="http://schemas.microsoft.com/office/word/2012/wordml" xmlns:wpg="http://schemas.microsoft.com/office/word/2010/wordprocessingGroup" xmlns:wpi="http://schemas.microsoft.com/office/word/2010/wordprocessingInk" xmlns:wne="http://schemas.microsoft.com/office/word/2006/wordml" xmlns:wps="http://schemas.microsoft.com/office/word/2010/wordprocessingShape" mc:Ignorable="w14 w15 wp14">
-  <w15:person w15:author="George A. Theall">
-    <w15:presenceInfo w15:providerId="None" w15:userId="George A. Theall"/>
-  </w15:person>
+<w15:people xmlns:wpc="http://schemas.microsoft.com/office/word/2010/wordprocessingCanvas" xmlns:cx="http://schemas.microsoft.com/office/drawing/2014/chartex" xmlns:cx1="http://schemas.microsoft.com/office/drawing/2015/9/8/chartex" xmlns:cx2="http://schemas.microsoft.com/office/drawing/2015/10/21/chartex" xmlns:cx3="http://schemas.microsoft.com/office/drawing/2016/5/9/chartex" xmlns:cx4="http://schemas.microsoft.com/office/drawing/2016/5/10/chartex" xmlns:cx5="http://schemas.microsoft.com/office/drawing/2016/5/11/chartex" xmlns:cx6="http://schemas.microsoft.com/office/drawing/2016/5/12/chartex" xmlns:cx7="http://schemas.microsoft.com/office/drawing/2016/5/13/chartex" xmlns:cx8="http://schemas.microsoft.com/office/drawing/2016/5/14/chartex" xmlns:mc="http://schemas.openxmlformats.org/markup-compatibility/2006" xmlns:aink="http://schemas.microsoft.com/office/drawing/2016/ink" xmlns:am3d="http://schemas.microsoft.com/office/drawing/2017/model3d" xmlns:o="urn:schemas-microsoft-com:office:office" xmlns:r="http://schemas.openxmlformats.org/officeDocument/2006/relationships" xmlns:m="http://schemas.openxmlformats.org/officeDocument/2006/math" xmlns:v="urn:schemas-microsoft-com:vml" xmlns:wp14="http://schemas.microsoft.com/office/word/2010/wordprocessingDrawing" xmlns:wp="http://schemas.openxmlformats.org/drawingml/2006/wordprocessingDrawing" xmlns:w10="urn:schemas-microsoft-com:office:word" xmlns:w="http://schemas.openxmlformats.org/wordprocessingml/2006/main" xmlns:w14="http://schemas.microsoft.com/office/word/2010/wordml" xmlns:w15="http://schemas.microsoft.com/office/word/2012/wordml" xmlns:w16se="http://schemas.microsoft.com/office/word/2015/wordml/symex" xmlns:wpg="http://schemas.microsoft.com/office/word/2010/wordprocessingGroup" xmlns:wpi="http://schemas.microsoft.com/office/word/2010/wordprocessingInk" xmlns:wne="http://schemas.microsoft.com/office/word/2006/wordml" xmlns:wps="http://schemas.microsoft.com/office/word/2010/wordprocessingShape" mc:Ignorable="w14 w15 w16se wp14">
   <w15:person w15:author="Evans, Jonathan L.">
     <w15:presenceInfo w15:providerId="AD" w15:userId="S-1-5-21-1940666338-227100268-1349548132-163518"/>
-  </w15:person>
-  <w15:person w15:author="Coffin, Chris">
-    <w15:presenceInfo w15:providerId="AD" w15:userId="S-1-5-21-1940666338-227100268-1349548132-179841"/>
   </w15:person>
 </w15:people>
 </file>
 
 <file path=word/styles.xml><?xml version="1.0" encoding="utf-8"?>
-<w:styles xmlns:mc="http://schemas.openxmlformats.org/markup-compatibility/2006" xmlns:r="http://schemas.openxmlformats.org/officeDocument/2006/relationships" xmlns:w="http://schemas.openxmlformats.org/wordprocessingml/2006/main" xmlns:w14="http://schemas.microsoft.com/office/word/2010/wordml" xmlns:w15="http://schemas.microsoft.com/office/word/2012/wordml" mc:Ignorable="w14 w15">
+<w:styles xmlns:mc="http://schemas.openxmlformats.org/markup-compatibility/2006" xmlns:r="http://schemas.openxmlformats.org/officeDocument/2006/relationships" xmlns:w="http://schemas.openxmlformats.org/wordprocessingml/2006/main" xmlns:w14="http://schemas.microsoft.com/office/word/2010/wordml" xmlns:w15="http://schemas.microsoft.com/office/word/2012/wordml" xmlns:w16se="http://schemas.microsoft.com/office/word/2015/wordml/symex" mc:Ignorable="w14 w15 w16se">
   <w:docDefaults>
     <w:rPrDefault>
       <w:rPr>
@@ -2366,7 +2581,7 @@
     </w:rPrDefault>
     <w:pPrDefault/>
   </w:docDefaults>
-  <w:latentStyles w:defLockedState="0" w:defUIPriority="99" w:defSemiHidden="0" w:defUnhideWhenUsed="0" w:defQFormat="0" w:count="382">
+  <w:latentStyles w:defLockedState="0" w:defUIPriority="99" w:defSemiHidden="0" w:defUnhideWhenUsed="0" w:defQFormat="0" w:count="375">
     <w:lsdException w:name="Normal" w:uiPriority="0" w:qFormat="1"/>
     <w:lsdException w:name="heading 1" w:uiPriority="9" w:qFormat="1"/>
     <w:lsdException w:name="heading 2" w:semiHidden="1" w:uiPriority="9" w:unhideWhenUsed="1" w:qFormat="1"/>
@@ -2821,7 +3036,6 @@
     <w:uiPriority w:val="39"/>
     <w:rsid w:val="005667CE"/>
     <w:tblPr>
-      <w:tblInd w:w="0" w:type="dxa"/>
       <w:tblBorders>
         <w:top w:val="single" w:sz="4" w:space="0" w:color="auto"/>
         <w:left w:val="single" w:sz="4" w:space="0" w:color="auto"/>
@@ -2830,12 +3044,6 @@
         <w:insideH w:val="single" w:sz="4" w:space="0" w:color="auto"/>
         <w:insideV w:val="single" w:sz="4" w:space="0" w:color="auto"/>
       </w:tblBorders>
-      <w:tblCellMar>
-        <w:top w:w="0" w:type="dxa"/>
-        <w:left w:w="108" w:type="dxa"/>
-        <w:bottom w:w="0" w:type="dxa"/>
-        <w:right w:w="108" w:type="dxa"/>
-      </w:tblCellMar>
     </w:tblPr>
   </w:style>
   <w:style w:type="character" w:styleId="Strong">
@@ -2897,8 +3105,8 @@
       <w:szCs w:val="26"/>
     </w:rPr>
   </w:style>
-  <w:style w:type="character" w:customStyle="1" w:styleId="UnresolvedMention">
-    <w:name w:val="Unresolved Mention"/>
+  <w:style w:type="character" w:customStyle="1" w:styleId="UnresolvedMention1">
+    <w:name w:val="Unresolved Mention1"/>
     <w:basedOn w:val="DefaultParagraphFont"/>
     <w:uiPriority w:val="99"/>
     <w:rsid w:val="00057ABF"/>
@@ -3291,4 +3499,16 @@
     </a:ext>
   </a:extLst>
 </a:theme>
+</file>
+
+<file path=customXml/item1.xml><?xml version="1.0" encoding="utf-8"?>
+<b:Sources xmlns:b="http://schemas.openxmlformats.org/officeDocument/2006/bibliography" xmlns="http://schemas.openxmlformats.org/officeDocument/2006/bibliography" SelectedStyle="\APASixthEditionOfficeOnline.xsl" StyleName="APA" Version="6"/>
+</file>
+
+<file path=customXml/itemProps1.xml><?xml version="1.0" encoding="utf-8"?>
+<ds:datastoreItem xmlns:ds="http://schemas.openxmlformats.org/officeDocument/2006/customXml" ds:itemID="{F461C2A9-A11A-4567-BDD1-365CE4A44529}">
+  <ds:schemaRefs>
+    <ds:schemaRef ds:uri="http://schemas.openxmlformats.org/officeDocument/2006/bibliography"/>
+  </ds:schemaRefs>
+</ds:datastoreItem>
 </file>
</xml_diff>

<commit_message>
Added Kurt Seifried's comments
</commit_message>
<xml_diff>
--- a/cna/CNA Training Documents/CNA Processes_Board.docx
+++ b/cna/CNA Training Documents/CNA Processes_Board.docx
@@ -7,7 +7,30 @@
         <w:pStyle w:val="Heading1"/>
       </w:pPr>
       <w:r>
-        <w:t>CNA Processes</w:t>
+        <w:t xml:space="preserve">CNA </w:t>
+      </w:r>
+      <w:commentRangeStart w:id="0"/>
+      <w:commentRangeStart w:id="1"/>
+      <w:r>
+        <w:t>Processes</w:t>
+      </w:r>
+      <w:commentRangeEnd w:id="0"/>
+      <w:r>
+        <w:rPr>
+          <w:rStyle w:val="CommentReference"/>
+          <w:rFonts w:asciiTheme="minorHAnsi" w:eastAsiaTheme="minorHAnsi" w:hAnsiTheme="minorHAnsi" w:cstheme="minorBidi"/>
+          <w:color w:val="auto"/>
+        </w:rPr>
+        <w:commentReference w:id="0"/>
+      </w:r>
+      <w:commentRangeEnd w:id="1"/>
+      <w:r>
+        <w:rPr>
+          <w:rStyle w:val="CommentReference"/>
+          <w:rFonts w:asciiTheme="minorHAnsi" w:eastAsiaTheme="minorHAnsi" w:hAnsiTheme="minorHAnsi" w:cstheme="minorBidi"/>
+          <w:color w:val="auto"/>
+        </w:rPr>
+        <w:commentReference w:id="1"/>
       </w:r>
     </w:p>
     <w:p/>
@@ -15,11 +38,16 @@
       <w:r>
         <w:t xml:space="preserve">This document describes the common set of processes that a CVE Numbering Authority (CNA) should execute in their role as a CNA. </w:t>
       </w:r>
-      <w:commentRangeStart w:id="0"/>
-      <w:r>
-        <w:t xml:space="preserve">Questions about these processes or assistance with integrating these processes into a CNA’s internal operations can be directed to the </w:t>
-      </w:r>
-      <w:hyperlink r:id="rId6" w:history="1">
+      <w:commentRangeStart w:id="2"/>
+      <w:r>
+        <w:t>Questions about these processes or assistance with integrating these processes into a CNA’s internal operations ca</w:t>
+      </w:r>
+      <w:bookmarkStart w:id="3" w:name="_GoBack"/>
+      <w:bookmarkEnd w:id="3"/>
+      <w:r>
+        <w:t xml:space="preserve">n be directed to the </w:t>
+      </w:r>
+      <w:hyperlink r:id="rId8" w:history="1">
         <w:r>
           <w:rPr>
             <w:rStyle w:val="Hyperlink"/>
@@ -36,7 +64,7 @@
       <w:r>
         <w:t xml:space="preserve"> or to </w:t>
       </w:r>
-      <w:hyperlink r:id="rId7" w:history="1">
+      <w:hyperlink r:id="rId9" w:history="1">
         <w:r>
           <w:rPr>
             <w:rStyle w:val="Hyperlink"/>
@@ -47,12 +75,12 @@
       <w:r>
         <w:t>.</w:t>
       </w:r>
-      <w:commentRangeEnd w:id="0"/>
+      <w:commentRangeEnd w:id="2"/>
       <w:r>
         <w:rPr>
           <w:rStyle w:val="CommentReference"/>
         </w:rPr>
-        <w:commentReference w:id="0"/>
+        <w:commentReference w:id="2"/>
       </w:r>
       <w:r>
         <w:t xml:space="preserve"> Note, these processes assume the CNA reports up directly to the Primary CNA. If the CNA reports up to a Root CNA, the Root CNA may have its own set of processes that must be followed.</w:t>
@@ -117,7 +145,18 @@
         <w:t>.</w:t>
       </w:r>
       <w:r>
-        <w:t xml:space="preserve"> The block of CVE IDs will come from a CNA’s parent CNA, so CNAs that report to the Primary CNA will request their blocks from the Primary. Those with a Root CNA above them will request their blocks of IDs from their Root.</w:t>
+        <w:t xml:space="preserve"> </w:t>
+      </w:r>
+      <w:commentRangeStart w:id="4"/>
+      <w:r>
+        <w:t>The block of CVE IDs will come from a CNA’s parent CNA, so CNAs that report to the Primary CNA will request their blocks from the Primary. Those with a Root CNA above them will request their blocks of IDs from their Root.</w:t>
+      </w:r>
+      <w:commentRangeEnd w:id="4"/>
+      <w:r>
+        <w:rPr>
+          <w:rStyle w:val="CommentReference"/>
+        </w:rPr>
+        <w:commentReference w:id="4"/>
       </w:r>
     </w:p>
     <w:p/>
@@ -201,27 +240,41 @@
     <w:p>
       <w:r>
         <w:lastRenderedPageBreak/>
-        <w:t>Note, CVE ID block requests can be denied for a number of reasons. For example, if a CNA repeatedly violates the CNA Rules, requests for new CVE IDs may be denied or delayed until the CNA remedies the problematic issues. The Primary CNA will communicate closely with a CNA to remediate problems as quickly as possible.</w:t>
-      </w:r>
-    </w:p>
-    <w:p/>
-    <w:p>
-      <w:r>
-        <w:t>T</w:t>
-      </w:r>
-      <w:commentRangeStart w:id="1"/>
-      <w:r>
-        <w:t xml:space="preserve">o </w:t>
-      </w:r>
-      <w:r>
-        <w:t>request a block of CVE IDs from the Primary CNA</w:t>
-      </w:r>
-      <w:commentRangeEnd w:id="1"/>
+        <w:t xml:space="preserve">Note, CVE ID block requests can be denied for a number of reasons. For example, if a CNA repeatedly violates the CNA Rules, requests for new CVE IDs may be denied or delayed until the CNA remedies the problematic issues. The Primary CNA will communicate closely with a CNA to remediate problems as quickly as </w:t>
+      </w:r>
+      <w:commentRangeStart w:id="5"/>
+      <w:r>
+        <w:t>possible</w:t>
+      </w:r>
+      <w:commentRangeEnd w:id="5"/>
       <w:r>
         <w:rPr>
           <w:rStyle w:val="CommentReference"/>
         </w:rPr>
-        <w:commentReference w:id="1"/>
+        <w:commentReference w:id="5"/>
+      </w:r>
+      <w:r>
+        <w:t>.</w:t>
+      </w:r>
+    </w:p>
+    <w:p/>
+    <w:p>
+      <w:r>
+        <w:t>T</w:t>
+      </w:r>
+      <w:commentRangeStart w:id="6"/>
+      <w:r>
+        <w:t xml:space="preserve">o </w:t>
+      </w:r>
+      <w:r>
+        <w:t>request a block of CVE IDs from the Primary CNA</w:t>
+      </w:r>
+      <w:commentRangeEnd w:id="6"/>
+      <w:r>
+        <w:rPr>
+          <w:rStyle w:val="CommentReference"/>
+        </w:rPr>
+        <w:commentReference w:id="6"/>
       </w:r>
       <w:r>
         <w:t xml:space="preserve">, visit the </w:t>
@@ -260,8 +313,8 @@
       <w:pPr>
         <w:pStyle w:val="Heading2"/>
       </w:pPr>
-      <w:bookmarkStart w:id="2" w:name="_CVE_ID_Expiration"/>
-      <w:bookmarkEnd w:id="2"/>
+      <w:bookmarkStart w:id="7" w:name="_CVE_ID_Expiration"/>
+      <w:bookmarkEnd w:id="7"/>
       <w:r>
         <w:t>CVE ID Expiration</w:t>
       </w:r>
@@ -407,8 +460,8 @@
       <w:pPr>
         <w:pStyle w:val="Heading2"/>
       </w:pPr>
-      <w:bookmarkStart w:id="3" w:name="_Populating_CVE_Entries"/>
-      <w:bookmarkEnd w:id="3"/>
+      <w:bookmarkStart w:id="8" w:name="_Populating_CVE_Entries"/>
+      <w:bookmarkEnd w:id="8"/>
       <w:r>
         <w:t>Populating CVE Entries in the CVE List</w:t>
       </w:r>
@@ -445,6 +498,7 @@
     </w:p>
     <w:p/>
     <w:p>
+      <w:commentRangeStart w:id="9"/>
       <w:r>
         <w:t>As a general guideline, o</w:t>
       </w:r>
@@ -455,7 +509,17 @@
         <w:t xml:space="preserve"> </w:t>
       </w:r>
       <w:r>
-        <w:t xml:space="preserve">the CNA has one business day to request the population of the associated CVE entry. The CNA must create a population request, format it correctly, and submit that request to their Root CNA or the Primary CNA, depending on their Root CNA’s </w:t>
+        <w:t xml:space="preserve">the CNA has one business day to request the population of the associated CVE entry. </w:t>
+      </w:r>
+      <w:commentRangeEnd w:id="9"/>
+      <w:r>
+        <w:rPr>
+          <w:rStyle w:val="CommentReference"/>
+        </w:rPr>
+        <w:commentReference w:id="9"/>
+      </w:r>
+      <w:r>
+        <w:t xml:space="preserve">The CNA must create a population request, format it correctly, and submit that request to their Root CNA or the Primary CNA, depending on their Root CNA’s </w:t>
       </w:r>
       <w:r>
         <w:t>communication rules</w:t>
@@ -481,6 +545,8 @@
     </w:p>
     <w:p/>
     <w:p>
+      <w:commentRangeStart w:id="10"/>
+      <w:commentRangeStart w:id="11"/>
       <w:r>
         <w:t xml:space="preserve">The permitted formats for CVE entry population requests are described in the </w:t>
       </w:r>
@@ -538,70 +604,84 @@
       <w:r>
         <w:t>the flat-file format described in Appendix B of the CNA Rules.</w:t>
       </w:r>
-    </w:p>
-    <w:p/>
-    <w:p>
-      <w:pPr>
-        <w:pStyle w:val="Heading2"/>
-      </w:pPr>
-      <w:r>
-        <w:t>Updating CVE Entries</w:t>
-      </w:r>
-    </w:p>
-    <w:p/>
-    <w:p>
-      <w:r>
-        <w:t>CVE entries may be updated for a number of reasons</w:t>
-      </w:r>
-      <w:r>
-        <w:t xml:space="preserve">; e.g., </w:t>
-      </w:r>
-      <w:r>
-        <w:t>duplicate entries, incorrect counting, disputes, reference updates, and description updates.</w:t>
-      </w:r>
-      <w:r>
-        <w:t xml:space="preserve"> Throughout this process, we are careful to preserve as much information about the actions taken as possible. Therefore, even when rejecting a CVE ID, we still include that CVE ID in the CVE List with some information about the cause of its rejection.</w:t>
-      </w:r>
-    </w:p>
-    <w:p/>
-    <w:p>
-      <w:commentRangeStart w:id="4"/>
-      <w:r>
-        <w:t xml:space="preserve">In general, the process for updating a CVE entry is the following. First, a CNA will receive the request, whether that be from an internal stakeholder or an external consumer. </w:t>
-      </w:r>
-      <w:r>
-        <w:t xml:space="preserve">The CNA </w:t>
-      </w:r>
-      <w:r>
-        <w:t>who received the request</w:t>
-      </w:r>
-      <w:r>
-        <w:t xml:space="preserve"> will determine if the CVE entry in question is under the scope of </w:t>
-      </w:r>
-      <w:r>
-        <w:t xml:space="preserve">a different </w:t>
-      </w:r>
-      <w:r>
-        <w:t xml:space="preserve">CNA. If </w:t>
-      </w:r>
-      <w:r>
-        <w:t>yes</w:t>
-      </w:r>
-      <w:r>
-        <w:t xml:space="preserve">, the </w:t>
-      </w:r>
-      <w:r>
-        <w:t xml:space="preserve">latter </w:t>
-      </w:r>
-      <w:r>
-        <w:t xml:space="preserve">CNA would be notified. </w:t>
-      </w:r>
-      <w:commentRangeEnd w:id="4"/>
+      <w:commentRangeEnd w:id="10"/>
       <w:r>
         <w:rPr>
           <w:rStyle w:val="CommentReference"/>
         </w:rPr>
-        <w:commentReference w:id="4"/>
+        <w:commentReference w:id="10"/>
+      </w:r>
+      <w:commentRangeEnd w:id="11"/>
+      <w:r>
+        <w:rPr>
+          <w:rStyle w:val="CommentReference"/>
+        </w:rPr>
+        <w:commentReference w:id="11"/>
+      </w:r>
+    </w:p>
+    <w:p/>
+    <w:p>
+      <w:pPr>
+        <w:pStyle w:val="Heading2"/>
+      </w:pPr>
+      <w:r>
+        <w:t>Updating CVE Entries</w:t>
+      </w:r>
+    </w:p>
+    <w:p/>
+    <w:p>
+      <w:r>
+        <w:t>CVE entries may be updated for a number of reasons</w:t>
+      </w:r>
+      <w:r>
+        <w:t xml:space="preserve">; e.g., </w:t>
+      </w:r>
+      <w:r>
+        <w:t>duplicate entries, incorrect counting, disputes, reference updates, and description updates.</w:t>
+      </w:r>
+      <w:r>
+        <w:t xml:space="preserve"> Throughout this process, we are careful to preserve as much information about the actions taken as possible. Therefore, even when rejecting a CVE ID, we still include that CVE ID in the CVE List with some information about the cause of its rejection.</w:t>
+      </w:r>
+    </w:p>
+    <w:p/>
+    <w:p>
+      <w:commentRangeStart w:id="12"/>
+      <w:r>
+        <w:t xml:space="preserve">In general, the process for updating a CVE entry is the following. First, a CNA will receive the request, whether that be from an internal stakeholder or an external consumer. </w:t>
+      </w:r>
+      <w:r>
+        <w:t xml:space="preserve">The CNA </w:t>
+      </w:r>
+      <w:r>
+        <w:t>who received the request</w:t>
+      </w:r>
+      <w:r>
+        <w:t xml:space="preserve"> will determine if the CVE entry in question is under the scope of </w:t>
+      </w:r>
+      <w:r>
+        <w:t xml:space="preserve">a different </w:t>
+      </w:r>
+      <w:r>
+        <w:t xml:space="preserve">CNA. If </w:t>
+      </w:r>
+      <w:r>
+        <w:t>yes</w:t>
+      </w:r>
+      <w:r>
+        <w:t xml:space="preserve">, the </w:t>
+      </w:r>
+      <w:r>
+        <w:t xml:space="preserve">latter </w:t>
+      </w:r>
+      <w:r>
+        <w:t xml:space="preserve">CNA would be notified. </w:t>
+      </w:r>
+      <w:commentRangeEnd w:id="12"/>
+      <w:r>
+        <w:rPr>
+          <w:rStyle w:val="CommentReference"/>
+        </w:rPr>
+        <w:commentReference w:id="12"/>
       </w:r>
     </w:p>
     <w:p/>
@@ -923,17 +1003,17 @@
     <w:p>
       <w:pPr>
         <w:rPr>
-          <w:ins w:id="5" w:author="Evans, Jonathan L." w:date="2017-11-20T15:49:00Z"/>
+          <w:ins w:id="13" w:author="Evans, Jonathan L." w:date="2017-11-20T15:49:00Z"/>
         </w:rPr>
       </w:pPr>
     </w:p>
     <w:p>
       <w:pPr>
         <w:rPr>
-          <w:ins w:id="6" w:author="Evans, Jonathan L." w:date="2017-11-20T15:49:00Z"/>
+          <w:ins w:id="14" w:author="Evans, Jonathan L." w:date="2017-11-20T15:49:00Z"/>
         </w:rPr>
       </w:pPr>
-      <w:ins w:id="7" w:author="Evans, Jonathan L." w:date="2017-11-20T15:50:00Z">
+      <w:ins w:id="15" w:author="Evans, Jonathan L." w:date="2017-11-20T15:50:00Z">
         <w:r>
           <w:t xml:space="preserve">Using public sources, we first determine which </w:t>
         </w:r>
@@ -947,29 +1027,34 @@
           <w:t xml:space="preserve">  We then assign new CVE IDs to the other vulnerabilities.  Each of the entries for the IDs should </w:t>
         </w:r>
       </w:ins>
-      <w:ins w:id="8" w:author="Evans, Jonathan L." w:date="2017-11-20T15:51:00Z">
+      <w:ins w:id="16" w:author="Evans, Jonathan L." w:date="2017-11-20T15:51:00Z">
         <w:r>
           <w:t>contain</w:t>
         </w:r>
       </w:ins>
-      <w:ins w:id="9" w:author="Evans, Jonathan L." w:date="2017-11-20T15:50:00Z">
+      <w:ins w:id="17" w:author="Evans, Jonathan L." w:date="2017-11-20T15:50:00Z">
         <w:r>
           <w:t xml:space="preserve"> </w:t>
         </w:r>
       </w:ins>
-      <w:ins w:id="10" w:author="Evans, Jonathan L." w:date="2017-11-20T15:51:00Z">
-        <w:r>
-          <w:t xml:space="preserve">a </w:t>
-        </w:r>
-        <w:bookmarkStart w:id="11" w:name="_GoBack"/>
-        <w:bookmarkEnd w:id="11"/>
-        <w:r>
-          <w:t xml:space="preserve">NOTE that the vulnerabilities were split from the original </w:t>
+      <w:ins w:id="18" w:author="Evans, Jonathan L." w:date="2017-11-20T15:51:00Z">
+        <w:r>
+          <w:t xml:space="preserve">a NOTE that the vulnerabilities were split from the original </w:t>
         </w:r>
       </w:ins>
-      <w:ins w:id="12" w:author="Evans, Jonathan L." w:date="2017-11-20T15:52:00Z">
-        <w:r>
-          <w:t>CVE ID.  The original CVE is also update with a NOTE pointing to the new CVE IDs.</w:t>
+      <w:ins w:id="19" w:author="Evans, Jonathan L." w:date="2017-11-20T15:52:00Z">
+        <w:r>
+          <w:t>CVE ID.  The original CVE is also update</w:t>
+        </w:r>
+      </w:ins>
+      <w:ins w:id="20" w:author="Evans, Jonathan L." w:date="2017-11-21T09:01:00Z">
+        <w:r>
+          <w:t>d</w:t>
+        </w:r>
+      </w:ins>
+      <w:ins w:id="21" w:author="Evans, Jonathan L." w:date="2017-11-20T15:52:00Z">
+        <w:r>
+          <w:t xml:space="preserve"> with a NOTE pointing to the new CVE IDs.</w:t>
         </w:r>
       </w:ins>
     </w:p>
@@ -1180,70 +1265,70 @@
     <w:p>
       <w:pPr>
         <w:rPr>
-          <w:ins w:id="13" w:author="Evans, Jonathan L." w:date="2017-11-20T14:55:00Z"/>
+          <w:ins w:id="22" w:author="Evans, Jonathan L." w:date="2017-11-20T14:55:00Z"/>
         </w:rPr>
       </w:pPr>
-      <w:ins w:id="14" w:author="Evans, Jonathan L." w:date="2017-11-20T14:55:00Z">
+      <w:ins w:id="23" w:author="Evans, Jonathan L." w:date="2017-11-20T14:55:00Z">
         <w:r>
           <w:t>In rare situations, it is possible for</w:t>
         </w:r>
       </w:ins>
-      <w:ins w:id="15" w:author="Evans, Jonathan L." w:date="2017-11-20T14:56:00Z">
+      <w:ins w:id="24" w:author="Evans, Jonathan L." w:date="2017-11-20T14:56:00Z">
         <w:r>
           <w:t xml:space="preserve"> two</w:t>
         </w:r>
       </w:ins>
-      <w:ins w:id="16" w:author="Evans, Jonathan L." w:date="2017-11-20T14:55:00Z">
+      <w:ins w:id="25" w:author="Evans, Jonathan L." w:date="2017-11-20T14:55:00Z">
         <w:r>
           <w:t xml:space="preserve"> CVE IDs to be assigned to</w:t>
         </w:r>
       </w:ins>
-      <w:ins w:id="17" w:author="Evans, Jonathan L." w:date="2017-11-20T14:56:00Z">
+      <w:ins w:id="26" w:author="Evans, Jonathan L." w:date="2017-11-20T14:56:00Z">
         <w:r>
           <w:t xml:space="preserve"> vulnerabilities that partially overlap.  For example, the two vulnerabilities might be exactly the except that CVE-2017-nnnn1 covers vectors A and B, while CVE-2017-nnnn2 covers B and C.  Note that </w:t>
         </w:r>
       </w:ins>
-      <w:ins w:id="18" w:author="Evans, Jonathan L." w:date="2017-11-20T14:58:00Z">
+      <w:ins w:id="27" w:author="Evans, Jonathan L." w:date="2017-11-20T14:58:00Z">
         <w:r>
           <w:t>this</w:t>
         </w:r>
       </w:ins>
-      <w:ins w:id="19" w:author="Evans, Jonathan L." w:date="2017-11-20T14:56:00Z">
+      <w:ins w:id="28" w:author="Evans, Jonathan L." w:date="2017-11-20T14:56:00Z">
         <w:r>
           <w:t xml:space="preserve"> </w:t>
         </w:r>
       </w:ins>
-      <w:ins w:id="20" w:author="Evans, Jonathan L." w:date="2017-11-20T14:58:00Z">
+      <w:ins w:id="29" w:author="Evans, Jonathan L." w:date="2017-11-20T14:58:00Z">
         <w:r>
           <w:t xml:space="preserve">situation should only happen in </w:t>
         </w:r>
       </w:ins>
-      <w:ins w:id="21" w:author="Evans, Jonathan L." w:date="2017-11-20T14:59:00Z">
+      <w:ins w:id="30" w:author="Evans, Jonathan L." w:date="2017-11-20T14:59:00Z">
         <w:r>
           <w:t xml:space="preserve">(1) </w:t>
         </w:r>
       </w:ins>
-      <w:ins w:id="22" w:author="Evans, Jonathan L." w:date="2017-11-20T14:58:00Z">
+      <w:ins w:id="31" w:author="Evans, Jonathan L." w:date="2017-11-20T14:58:00Z">
         <w:r>
           <w:t>low information scenarios where it is not clear if the individual vectors indicate independently fixable vulnerabilities</w:t>
         </w:r>
       </w:ins>
-      <w:ins w:id="23" w:author="Evans, Jonathan L." w:date="2017-11-20T14:59:00Z">
+      <w:ins w:id="32" w:author="Evans, Jonathan L." w:date="2017-11-20T14:59:00Z">
         <w:r>
           <w:t xml:space="preserve"> or </w:t>
         </w:r>
       </w:ins>
-      <w:ins w:id="24" w:author="Evans, Jonathan L." w:date="2017-11-20T15:04:00Z">
+      <w:ins w:id="33" w:author="Evans, Jonathan L." w:date="2017-11-20T15:04:00Z">
         <w:r>
           <w:t xml:space="preserve">(2) </w:t>
         </w:r>
       </w:ins>
-      <w:ins w:id="25" w:author="Evans, Jonathan L." w:date="2017-11-20T15:00:00Z">
+      <w:ins w:id="34" w:author="Evans, Jonathan L." w:date="2017-11-20T15:00:00Z">
         <w:r>
           <w:t>historical ID assignments using old counting rules</w:t>
         </w:r>
       </w:ins>
-      <w:ins w:id="26" w:author="Evans, Jonathan L." w:date="2017-11-20T14:58:00Z">
+      <w:ins w:id="35" w:author="Evans, Jonathan L." w:date="2017-11-20T14:58:00Z">
         <w:r>
           <w:t>.</w:t>
         </w:r>
@@ -1252,17 +1337,17 @@
     <w:p>
       <w:pPr>
         <w:rPr>
-          <w:ins w:id="27" w:author="Evans, Jonathan L." w:date="2017-11-20T14:55:00Z"/>
+          <w:ins w:id="36" w:author="Evans, Jonathan L." w:date="2017-11-20T14:55:00Z"/>
         </w:rPr>
       </w:pPr>
     </w:p>
     <w:p>
       <w:pPr>
         <w:rPr>
-          <w:del w:id="28" w:author="Evans, Jonathan L." w:date="2017-11-20T15:08:00Z"/>
+          <w:del w:id="37" w:author="Evans, Jonathan L." w:date="2017-11-20T15:08:00Z"/>
         </w:rPr>
       </w:pPr>
-      <w:del w:id="29" w:author="Evans, Jonathan L." w:date="2017-11-20T15:08:00Z">
+      <w:del w:id="38" w:author="Evans, Jonathan L." w:date="2017-11-20T15:08:00Z">
         <w:r>
           <w:delText>There are cases where two</w:delText>
         </w:r>
@@ -1284,9 +1369,9 @@
       </w:del>
     </w:p>
     <w:p>
-      <w:ins w:id="30" w:author="Evans, Jonathan L." w:date="2017-11-20T15:29:00Z">
-        <w:r>
-          <w:t>The first step in resolving overlapping IDs is to determine which CVE IDs will official cover the overlapping portion.  Use the following criteria to make the determination.</w:t>
+      <w:ins w:id="39" w:author="Evans, Jonathan L." w:date="2017-11-20T15:29:00Z">
+        <w:r>
+          <w:t>The first step in resolving overlapping IDs is to determine which CVE ID will official cover the overlapping portion.  Use the following criteria to make the determination.</w:t>
         </w:r>
       </w:ins>
     </w:p>
@@ -1298,15 +1383,25 @@
           <w:numId w:val="6"/>
         </w:numPr>
         <w:rPr>
-          <w:ins w:id="31" w:author="Evans, Jonathan L." w:date="2017-11-20T15:30:00Z"/>
+          <w:ins w:id="40" w:author="Evans, Jonathan L." w:date="2017-11-20T15:30:00Z"/>
         </w:rPr>
       </w:pPr>
-      <w:ins w:id="32" w:author="Evans, Jonathan L." w:date="2017-11-20T15:31:00Z">
-        <w:r>
-          <w:t>If one of entries of the CVE IDs is populated and the other is not, favor the CVE</w:t>
+      <w:ins w:id="41" w:author="Evans, Jonathan L." w:date="2017-11-20T15:31:00Z">
+        <w:r>
+          <w:t xml:space="preserve">If one of </w:t>
         </w:r>
       </w:ins>
-      <w:ins w:id="33" w:author="Evans, Jonathan L." w:date="2017-11-20T15:32:00Z">
+      <w:ins w:id="42" w:author="Evans, Jonathan L." w:date="2017-11-21T08:59:00Z">
+        <w:r>
+          <w:t xml:space="preserve">the </w:t>
+        </w:r>
+      </w:ins>
+      <w:ins w:id="43" w:author="Evans, Jonathan L." w:date="2017-11-20T15:31:00Z">
+        <w:r>
+          <w:t>entries of the CVE IDs is populated and the other is not, favor the CVE</w:t>
+        </w:r>
+      </w:ins>
+      <w:ins w:id="44" w:author="Evans, Jonathan L." w:date="2017-11-20T15:32:00Z">
         <w:r>
           <w:t xml:space="preserve"> ID that is populated.</w:t>
         </w:r>
@@ -1320,17 +1415,17 @@
           <w:numId w:val="6"/>
         </w:numPr>
       </w:pPr>
-      <w:ins w:id="34" w:author="Evans, Jonathan L." w:date="2017-11-20T15:32:00Z">
+      <w:ins w:id="45" w:author="Evans, Jonathan L." w:date="2017-11-20T15:32:00Z">
         <w:r>
           <w:t xml:space="preserve">If both are reserved or populated, </w:t>
         </w:r>
       </w:ins>
-      <w:del w:id="35" w:author="Evans, Jonathan L." w:date="2017-11-20T15:33:00Z">
+      <w:del w:id="46" w:author="Evans, Jonathan L." w:date="2017-11-20T15:33:00Z">
         <w:r>
           <w:delText>W</w:delText>
         </w:r>
       </w:del>
-      <w:ins w:id="36" w:author="Evans, Jonathan L." w:date="2017-11-20T15:33:00Z">
+      <w:ins w:id="47" w:author="Evans, Jonathan L." w:date="2017-11-20T15:33:00Z">
         <w:r>
           <w:t>w</w:t>
         </w:r>
@@ -1338,27 +1433,27 @@
       <w:r>
         <w:t xml:space="preserve">e prefer the most commonly referenced CVE ID. This is roughly gauged by searching for all affected CVE IDs on a search engine and comparing results. </w:t>
       </w:r>
-      <w:del w:id="37" w:author="Evans, Jonathan L." w:date="2017-11-20T15:35:00Z">
+      <w:del w:id="48" w:author="Evans, Jonathan L." w:date="2017-11-20T15:35:00Z">
         <w:r>
           <w:delText xml:space="preserve">In our example above, CVE-2017-nnnn1 is used more often than CVE-2017-nnnn2. Therefore, CVE-2017-nnnn1 would reference </w:delText>
         </w:r>
       </w:del>
-      <w:del w:id="38" w:author="Evans, Jonathan L." w:date="2017-11-20T15:20:00Z">
+      <w:del w:id="49" w:author="Evans, Jonathan L." w:date="2017-11-20T15:20:00Z">
         <w:r>
           <w:delText>versions 1.0, 2.0, and 3.0</w:delText>
         </w:r>
       </w:del>
-      <w:del w:id="39" w:author="Evans, Jonathan L." w:date="2017-11-20T15:35:00Z">
+      <w:del w:id="50" w:author="Evans, Jonathan L." w:date="2017-11-20T15:35:00Z">
         <w:r>
           <w:delText xml:space="preserve">, and CVE-2017-nnnn2 would be changed to only reference </w:delText>
         </w:r>
       </w:del>
-      <w:del w:id="40" w:author="Evans, Jonathan L." w:date="2017-11-20T15:20:00Z">
+      <w:del w:id="51" w:author="Evans, Jonathan L." w:date="2017-11-20T15:20:00Z">
         <w:r>
           <w:delText>versions 4.0 and 5.0</w:delText>
         </w:r>
       </w:del>
-      <w:del w:id="41" w:author="Evans, Jonathan L." w:date="2017-11-20T15:35:00Z">
+      <w:del w:id="52" w:author="Evans, Jonathan L." w:date="2017-11-20T15:35:00Z">
         <w:r>
           <w:delText>. In both CVE entries, a note should be added to the effect "This CVE entry is related to [the other]."</w:delText>
         </w:r>
@@ -1375,7 +1470,7 @@
       <w:r>
         <w:t xml:space="preserve">If the usage numbers of CVE IDs are about the same, then we choose the CVE ID used by the most authoritative source. The most authoritative source is roughly prioritized as vendor, coordinator, then researcher. </w:t>
       </w:r>
-      <w:del w:id="42" w:author="Evans, Jonathan L." w:date="2017-11-20T15:35:00Z">
+      <w:del w:id="53" w:author="Evans, Jonathan L." w:date="2017-11-20T15:35:00Z">
         <w:r>
           <w:delText>Again, if CVE-2017-nnnn1 is used by the most authoritative source, CVE-2017-nnnn1 would reference versions 1.0, 2.0, and 3.0, and CVE-2017-nnnn2 would be changed to only reference versions 4.0 and 5.0. In both CVE entries, a note should be added to the effect "This CVE entry is related to [the other]."</w:delText>
         </w:r>
@@ -1400,7 +1495,7 @@
       <w:r>
         <w:t xml:space="preserve">. </w:t>
       </w:r>
-      <w:del w:id="43" w:author="Evans, Jonathan L." w:date="2017-11-20T15:35:00Z">
+      <w:del w:id="54" w:author="Evans, Jonathan L." w:date="2017-11-20T15:35:00Z">
         <w:r>
           <w:delText>Again, if CVE- 2017-nnnn1 has been public for the longest period, CVE-2017-nnnn1 would reference versions 1.0, 2.0, and 3.0, and CVE-2017-nnnn2 would be changed to only reference versions 4.0 and 5.0. In both CVE entries, a note should be added to the effect "This CVE entry is related to [the other]."</w:delText>
         </w:r>
@@ -1417,7 +1512,7 @@
       <w:r>
         <w:t xml:space="preserve">If the CVE IDs have been public for the same amount of time, then we choose the identifier with the smallest numeric portion. </w:t>
       </w:r>
-      <w:del w:id="44" w:author="Evans, Jonathan L." w:date="2017-11-20T15:35:00Z">
+      <w:del w:id="55" w:author="Evans, Jonathan L." w:date="2017-11-20T15:35:00Z">
         <w:r>
           <w:delText>Since CVE-2017-nnnn1 uses a smaller numeric portion, CVE-2017-nnnn1 would reference versions 1.0, 2.0, and 3.0, and CVE-2017-nnnn2 would be changed to only reference versions 4.0 and 5.0. In both CVE entries, a note should be added to the effect "This CVE entry is related to [the other]."</w:delText>
         </w:r>
@@ -1431,10 +1526,10 @@
           <w:numId w:val="6"/>
         </w:numPr>
         <w:rPr>
-          <w:del w:id="45" w:author="Evans, Jonathan L." w:date="2017-11-20T15:36:00Z"/>
+          <w:del w:id="56" w:author="Evans, Jonathan L." w:date="2017-11-20T15:36:00Z"/>
         </w:rPr>
       </w:pPr>
-      <w:del w:id="46" w:author="Evans, Jonathan L." w:date="2017-11-20T15:36:00Z">
+      <w:del w:id="57" w:author="Evans, Jonathan L." w:date="2017-11-20T15:36:00Z">
         <w:r>
           <w:delText>If there are any disputes after this, we choose the CVE ID that was populated earliest in the CVE List. Assuming CVE-2017-nnnn1 was populated earliest, CVE-2017-nnnn1 would reference versions 1.0, 2.0, and 3.0, and CVE-2017-nnnn2 would be changed to only reference versions 4.0 and 5.0. In both CVE entries, a note should be added to the effect "This CVE entry is related to [the other]."</w:delText>
         </w:r>
@@ -1443,25 +1538,25 @@
     <w:p>
       <w:pPr>
         <w:rPr>
-          <w:ins w:id="47" w:author="Evans, Jonathan L." w:date="2017-11-20T15:47:00Z"/>
+          <w:ins w:id="58" w:author="Evans, Jonathan L." w:date="2017-11-20T15:47:00Z"/>
         </w:rPr>
       </w:pPr>
-      <w:ins w:id="48" w:author="Evans, Jonathan L." w:date="2017-11-20T15:37:00Z">
+      <w:ins w:id="59" w:author="Evans, Jonathan L." w:date="2017-11-20T15:37:00Z">
         <w:r>
           <w:t xml:space="preserve">Once you have chosen which ID to favor, you should update the description with the overlapping portion, if it is not already included.  You should then update the CVE ID that was not selected with a NOTE stating that the overlapping section is covered in </w:t>
         </w:r>
       </w:ins>
-      <w:ins w:id="49" w:author="Evans, Jonathan L." w:date="2017-11-20T15:42:00Z">
+      <w:ins w:id="60" w:author="Evans, Jonathan L." w:date="2017-11-20T15:42:00Z">
         <w:r>
           <w:t>the</w:t>
         </w:r>
       </w:ins>
-      <w:ins w:id="50" w:author="Evans, Jonathan L." w:date="2017-11-20T15:37:00Z">
+      <w:ins w:id="61" w:author="Evans, Jonathan L." w:date="2017-11-20T15:37:00Z">
         <w:r>
           <w:t xml:space="preserve"> </w:t>
         </w:r>
       </w:ins>
-      <w:ins w:id="51" w:author="Evans, Jonathan L." w:date="2017-11-20T15:42:00Z">
+      <w:ins w:id="62" w:author="Evans, Jonathan L." w:date="2017-11-20T15:42:00Z">
         <w:r>
           <w:t xml:space="preserve">selected CVE ID.  See </w:t>
         </w:r>
@@ -1469,17 +1564,17 @@
           <w:t>CVE-2015-2563</w:t>
         </w:r>
       </w:ins>
-      <w:ins w:id="52" w:author="Evans, Jonathan L." w:date="2017-11-20T15:47:00Z">
+      <w:ins w:id="63" w:author="Evans, Jonathan L." w:date="2017-11-20T15:47:00Z">
         <w:r>
           <w:t xml:space="preserve">, </w:t>
         </w:r>
       </w:ins>
-      <w:ins w:id="53" w:author="Evans, Jonathan L." w:date="2017-11-20T15:46:00Z">
+      <w:ins w:id="64" w:author="Evans, Jonathan L." w:date="2017-11-20T15:46:00Z">
         <w:r>
           <w:t>CVE-2015-2182</w:t>
         </w:r>
       </w:ins>
-      <w:ins w:id="54" w:author="Evans, Jonathan L." w:date="2017-11-20T15:47:00Z">
+      <w:ins w:id="65" w:author="Evans, Jonathan L." w:date="2017-11-20T15:47:00Z">
         <w:r>
           <w:t xml:space="preserve">, and </w:t>
         </w:r>
@@ -1503,7 +1598,20 @@
         <w:pStyle w:val="Heading2"/>
       </w:pPr>
       <w:r>
-        <w:t>Working with Vulnerabilities Found in an Upstream Developer’s Code</w:t>
+        <w:t xml:space="preserve">Working with Vulnerabilities Found in an Upstream Developer’s </w:t>
+      </w:r>
+      <w:commentRangeStart w:id="66"/>
+      <w:r>
+        <w:t>Code</w:t>
+      </w:r>
+      <w:commentRangeEnd w:id="66"/>
+      <w:r>
+        <w:rPr>
+          <w:rStyle w:val="CommentReference"/>
+          <w:rFonts w:asciiTheme="minorHAnsi" w:eastAsiaTheme="minorHAnsi" w:hAnsiTheme="minorHAnsi" w:cstheme="minorBidi"/>
+          <w:color w:val="auto"/>
+        </w:rPr>
+        <w:commentReference w:id="66"/>
       </w:r>
     </w:p>
     <w:p/>
@@ -1763,7 +1871,7 @@
 
 <file path=word/comments.xml><?xml version="1.0" encoding="utf-8"?>
 <w:comments xmlns:wpc="http://schemas.microsoft.com/office/word/2010/wordprocessingCanvas" xmlns:cx="http://schemas.microsoft.com/office/drawing/2014/chartex" xmlns:cx1="http://schemas.microsoft.com/office/drawing/2015/9/8/chartex" xmlns:cx2="http://schemas.microsoft.com/office/drawing/2015/10/21/chartex" xmlns:cx3="http://schemas.microsoft.com/office/drawing/2016/5/9/chartex" xmlns:cx4="http://schemas.microsoft.com/office/drawing/2016/5/10/chartex" xmlns:cx5="http://schemas.microsoft.com/office/drawing/2016/5/11/chartex" xmlns:cx6="http://schemas.microsoft.com/office/drawing/2016/5/12/chartex" xmlns:cx7="http://schemas.microsoft.com/office/drawing/2016/5/13/chartex" xmlns:cx8="http://schemas.microsoft.com/office/drawing/2016/5/14/chartex" xmlns:mc="http://schemas.openxmlformats.org/markup-compatibility/2006" xmlns:aink="http://schemas.microsoft.com/office/drawing/2016/ink" xmlns:am3d="http://schemas.microsoft.com/office/drawing/2017/model3d" xmlns:o="urn:schemas-microsoft-com:office:office" xmlns:r="http://schemas.openxmlformats.org/officeDocument/2006/relationships" xmlns:m="http://schemas.openxmlformats.org/officeDocument/2006/math" xmlns:v="urn:schemas-microsoft-com:vml" xmlns:wp14="http://schemas.microsoft.com/office/word/2010/wordprocessingDrawing" xmlns:wp="http://schemas.openxmlformats.org/drawingml/2006/wordprocessingDrawing" xmlns:w10="urn:schemas-microsoft-com:office:word" xmlns:w="http://schemas.openxmlformats.org/wordprocessingml/2006/main" xmlns:w14="http://schemas.microsoft.com/office/word/2010/wordml" xmlns:w15="http://schemas.microsoft.com/office/word/2012/wordml" xmlns:w16se="http://schemas.microsoft.com/office/word/2015/wordml/symex" xmlns:wpg="http://schemas.microsoft.com/office/word/2010/wordprocessingGroup" xmlns:wpi="http://schemas.microsoft.com/office/word/2010/wordprocessingInk" xmlns:wne="http://schemas.microsoft.com/office/word/2006/wordml" xmlns:wps="http://schemas.microsoft.com/office/word/2010/wordprocessingShape" mc:Ignorable="w14 w15 w16se wp14">
-  <w:comment w:id="0" w:author="Daniel Adinolfi" w:date="2017-10-31T09:05:00Z" w:initials="DRA">
+  <w:comment w:id="0" w:author="Evans, Jonathan L." w:date="2017-11-22T10:25:00Z" w:initials="EJL">
     <w:p>
       <w:pPr>
         <w:pStyle w:val="CommentText"/>
@@ -1775,14 +1883,25 @@
         <w:annotationRef/>
       </w:r>
       <w:r>
-        <w:t xml:space="preserve">We will add a short section directing </w:t>
-      </w:r>
-      <w:r>
-        <w:t>readers to other documents with relevant information as they are published.</w:t>
+        <w:t>Kurt Seifried: W</w:t>
+      </w:r>
+      <w:r>
+        <w:t xml:space="preserve">e should probably add something about MITRE having the source of truth and that it really is best to fork the </w:t>
+      </w:r>
+      <w:proofErr w:type="spellStart"/>
+      <w:r>
+        <w:t>cvel</w:t>
+      </w:r>
+      <w:r>
+        <w:t>ist</w:t>
+      </w:r>
+      <w:proofErr w:type="spellEnd"/>
+      <w:r>
+        <w:t xml:space="preserve"> and commit/PR against that.</w:t>
       </w:r>
     </w:p>
   </w:comment>
-  <w:comment w:id="1" w:author="Daniel Adinolfi" w:date="2017-10-31T09:07:00Z" w:initials="DRA">
+  <w:comment w:id="1" w:author="Evans, Jonathan L." w:date="2017-11-22T10:26:00Z" w:initials="EJL">
     <w:p>
       <w:pPr>
         <w:pStyle w:val="CommentText"/>
@@ -1794,11 +1913,11 @@
         <w:annotationRef/>
       </w:r>
       <w:r>
-        <w:t xml:space="preserve">We will add some diagrams or screen captures for whatever the Board feels would be helpful. </w:t>
+        <w:t>I wasn’t sure where this comment should go so I put it here.</w:t>
       </w:r>
     </w:p>
   </w:comment>
-  <w:comment w:id="4" w:author="Daniel Adinolfi" w:date="2017-10-31T09:11:00Z" w:initials="DRA">
+  <w:comment w:id="2" w:author="Daniel Adinolfi" w:date="2017-10-31T09:05:00Z" w:initials="DRA">
     <w:p>
       <w:pPr>
         <w:pStyle w:val="CommentText"/>
@@ -1810,7 +1929,191 @@
         <w:annotationRef/>
       </w:r>
       <w:r>
+        <w:t xml:space="preserve">We will add a short section directing </w:t>
+      </w:r>
+      <w:r>
+        <w:t>readers to other documents with relevant information as they are published.</w:t>
+      </w:r>
+    </w:p>
+  </w:comment>
+  <w:comment w:id="4" w:author="Evans, Jonathan L." w:date="2017-11-22T10:19:00Z" w:initials="EJL">
+    <w:p>
+      <w:r>
+        <w:rPr>
+          <w:rStyle w:val="CommentReference"/>
+        </w:rPr>
+        <w:annotationRef/>
+      </w:r>
+      <w:r>
+        <w:t xml:space="preserve">Kurt Seifried: </w:t>
+      </w:r>
+      <w:r>
+        <w:t>I suggest we change the language so it's "request a CVE block from their parent CNA (e.g. MITRE for "root" CNAs)" so that CNAs that have largely the same rules as MITRE for e.g. assigning blocks can simply re-use</w:t>
+      </w:r>
+      <w:r>
+        <w:t xml:space="preserve"> this document with no changes.</w:t>
+      </w:r>
+    </w:p>
+  </w:comment>
+  <w:comment w:id="5" w:author="Evans, Jonathan L." w:date="2017-11-22T10:18:00Z" w:initials="EJL">
+    <w:p>
+      <w:pPr>
+        <w:pStyle w:val="CommentText"/>
+      </w:pPr>
+      <w:r>
+        <w:rPr>
+          <w:rStyle w:val="CommentReference"/>
+        </w:rPr>
+        <w:annotationRef/>
+      </w:r>
+      <w:r>
+        <w:t xml:space="preserve">Kurt Seifried: </w:t>
+      </w:r>
+      <w:r>
+        <w:t xml:space="preserve">if a parent CNA refuses to </w:t>
+      </w:r>
+      <w:proofErr w:type="gramStart"/>
+      <w:r>
+        <w:t>give  block</w:t>
+      </w:r>
+      <w:proofErr w:type="gramEnd"/>
+      <w:r>
+        <w:t xml:space="preserve"> of CVEs to a parent I assume the child can go up the food chain (ultimately) MITRE to challenge this?</w:t>
+      </w:r>
+    </w:p>
+  </w:comment>
+  <w:comment w:id="6" w:author="Daniel Adinolfi" w:date="2017-10-31T09:07:00Z" w:initials="DRA">
+    <w:p>
+      <w:pPr>
+        <w:pStyle w:val="CommentText"/>
+      </w:pPr>
+      <w:r>
+        <w:rPr>
+          <w:rStyle w:val="CommentReference"/>
+        </w:rPr>
+        <w:annotationRef/>
+      </w:r>
+      <w:r>
+        <w:t xml:space="preserve">We will add some diagrams or screen captures for whatever the Board feels would be helpful. </w:t>
+      </w:r>
+    </w:p>
+  </w:comment>
+  <w:comment w:id="9" w:author="Evans, Jonathan L." w:date="2017-11-22T10:21:00Z" w:initials="EJL">
+    <w:p>
+      <w:r>
+        <w:rPr>
+          <w:rStyle w:val="CommentReference"/>
+        </w:rPr>
+        <w:annotationRef/>
+      </w:r>
+      <w:r>
+        <w:t xml:space="preserve">Kurt Seifried: </w:t>
+      </w:r>
+      <w:r>
+        <w:rPr>
+          <w:color w:val="000000"/>
+        </w:rPr>
+        <w:t xml:space="preserve">Is that just to the parent, or to MITRE ultimately? (so e.g. each CNA level has 24 hours, or we have 24 hours in total?). </w:t>
+      </w:r>
+      <w:proofErr w:type="gramStart"/>
+      <w:r>
+        <w:rPr>
+          <w:color w:val="000000"/>
+        </w:rPr>
+        <w:t>Also</w:t>
+      </w:r>
+      <w:proofErr w:type="gramEnd"/>
+      <w:r>
+        <w:rPr>
+          <w:color w:val="000000"/>
+        </w:rPr>
+        <w:t xml:space="preserve"> I assume we're defining business days to loosely mean "Mon-Fri, excluding holidays for that CNA"?</w:t>
+      </w:r>
+    </w:p>
+  </w:comment>
+  <w:comment w:id="10" w:author="Evans, Jonathan L." w:date="2017-11-22T10:21:00Z" w:initials="EJL">
+    <w:p>
+      <w:r>
+        <w:rPr>
+          <w:rStyle w:val="CommentReference"/>
+        </w:rPr>
+        <w:annotationRef/>
+      </w:r>
+      <w:r>
+        <w:rPr>
+          <w:color w:val="000000"/>
+        </w:rPr>
+        <w:t xml:space="preserve">Kurt Seifried: </w:t>
+      </w:r>
+      <w:r>
+        <w:rPr>
+          <w:color w:val="000000"/>
+        </w:rPr>
+        <w:t xml:space="preserve">should be clear this applies to the children CNAs of MITRE and not all sub-CNAs (go ask your parents in other words). </w:t>
+      </w:r>
+    </w:p>
+  </w:comment>
+  <w:comment w:id="11" w:author="Evans, Jonathan L." w:date="2017-11-22T10:22:00Z" w:initials="EJL">
+    <w:p>
+      <w:r>
+        <w:rPr>
+          <w:rStyle w:val="CommentReference"/>
+        </w:rPr>
+        <w:annotationRef/>
+      </w:r>
+      <w:r>
+        <w:t>Is the note at the beginning of the document saying “</w:t>
+      </w:r>
+      <w:r>
+        <w:t xml:space="preserve">Note, these processes assume the CNA reports up directly to the Primary </w:t>
+      </w:r>
+      <w:proofErr w:type="gramStart"/>
+      <w:r>
+        <w:t>CNA.</w:t>
+      </w:r>
+      <w:proofErr w:type="gramEnd"/>
+      <w:r>
+        <w:t xml:space="preserve"> If the CNA reports up to a Root CNA, the Root CNA may have its own set of processes that must be followed</w:t>
+      </w:r>
+      <w:r>
+        <w:t xml:space="preserve">” insufficient? </w:t>
+      </w:r>
+    </w:p>
+    <w:p>
+      <w:pPr>
+        <w:pStyle w:val="CommentText"/>
+      </w:pPr>
+    </w:p>
+  </w:comment>
+  <w:comment w:id="12" w:author="Daniel Adinolfi" w:date="2017-10-31T09:11:00Z" w:initials="DRA">
+    <w:p>
+      <w:pPr>
+        <w:pStyle w:val="CommentText"/>
+      </w:pPr>
+      <w:r>
+        <w:rPr>
+          <w:rStyle w:val="CommentReference"/>
+        </w:rPr>
+        <w:annotationRef/>
+      </w:r>
+      <w:r>
         <w:t>Will CNAs balk at having to accept requests to add or update references? Will the associated JSON files be considered part of an entry, and, if so, will NIST adding CPE or CVSS info be an issue?</w:t>
+      </w:r>
+    </w:p>
+  </w:comment>
+  <w:comment w:id="66" w:author="Evans, Jonathan L." w:date="2017-11-22T10:23:00Z" w:initials="EJL">
+    <w:p>
+      <w:pPr>
+        <w:pStyle w:val="CommentText"/>
+      </w:pPr>
+      <w:r>
+        <w:rPr>
+          <w:rStyle w:val="CommentReference"/>
+        </w:rPr>
+        <w:annotationRef/>
+      </w:r>
+      <w:r>
+        <w:t>Kurt Seifried: Probably add the URLs pointing to the CNA list and so on.</w:t>
       </w:r>
     </w:p>
   </w:comment>
@@ -1819,9 +2122,17 @@
 
 <file path=word/commentsExtended.xml><?xml version="1.0" encoding="utf-8"?>
 <w15:commentsEx xmlns:wpc="http://schemas.microsoft.com/office/word/2010/wordprocessingCanvas" xmlns:cx="http://schemas.microsoft.com/office/drawing/2014/chartex" xmlns:cx1="http://schemas.microsoft.com/office/drawing/2015/9/8/chartex" xmlns:cx2="http://schemas.microsoft.com/office/drawing/2015/10/21/chartex" xmlns:cx3="http://schemas.microsoft.com/office/drawing/2016/5/9/chartex" xmlns:cx4="http://schemas.microsoft.com/office/drawing/2016/5/10/chartex" xmlns:cx5="http://schemas.microsoft.com/office/drawing/2016/5/11/chartex" xmlns:cx6="http://schemas.microsoft.com/office/drawing/2016/5/12/chartex" xmlns:cx7="http://schemas.microsoft.com/office/drawing/2016/5/13/chartex" xmlns:cx8="http://schemas.microsoft.com/office/drawing/2016/5/14/chartex" xmlns:mc="http://schemas.openxmlformats.org/markup-compatibility/2006" xmlns:aink="http://schemas.microsoft.com/office/drawing/2016/ink" xmlns:am3d="http://schemas.microsoft.com/office/drawing/2017/model3d" xmlns:o="urn:schemas-microsoft-com:office:office" xmlns:r="http://schemas.openxmlformats.org/officeDocument/2006/relationships" xmlns:m="http://schemas.openxmlformats.org/officeDocument/2006/math" xmlns:v="urn:schemas-microsoft-com:vml" xmlns:wp14="http://schemas.microsoft.com/office/word/2010/wordprocessingDrawing" xmlns:wp="http://schemas.openxmlformats.org/drawingml/2006/wordprocessingDrawing" xmlns:w10="urn:schemas-microsoft-com:office:word" xmlns:w="http://schemas.openxmlformats.org/wordprocessingml/2006/main" xmlns:w14="http://schemas.microsoft.com/office/word/2010/wordml" xmlns:w15="http://schemas.microsoft.com/office/word/2012/wordml" xmlns:w16se="http://schemas.microsoft.com/office/word/2015/wordml/symex" xmlns:wpg="http://schemas.microsoft.com/office/word/2010/wordprocessingGroup" xmlns:wpi="http://schemas.microsoft.com/office/word/2010/wordprocessingInk" xmlns:wne="http://schemas.microsoft.com/office/word/2006/wordml" xmlns:wps="http://schemas.microsoft.com/office/word/2010/wordprocessingShape" mc:Ignorable="w14 w15 w16se wp14">
+  <w15:commentEx w15:paraId="259D9D39" w15:done="0"/>
+  <w15:commentEx w15:paraId="79CB23CB" w15:paraIdParent="259D9D39" w15:done="0"/>
   <w15:commentEx w15:paraId="48203129" w15:done="0"/>
+  <w15:commentEx w15:paraId="46F8A63D" w15:done="0"/>
+  <w15:commentEx w15:paraId="515FD6DD" w15:done="0"/>
   <w15:commentEx w15:paraId="07DF18D4" w15:done="0"/>
+  <w15:commentEx w15:paraId="41A61375" w15:done="0"/>
+  <w15:commentEx w15:paraId="1BA86C1F" w15:done="0"/>
+  <w15:commentEx w15:paraId="7CD0367B" w15:paraIdParent="1BA86C1F" w15:done="0"/>
   <w15:commentEx w15:paraId="709FD740" w15:done="0"/>
+  <w15:commentEx w15:paraId="43BDEB92" w15:done="0"/>
 </w15:commentsEx>
 </file>
 
@@ -3506,7 +3817,7 @@
 </file>
 
 <file path=customXml/itemProps1.xml><?xml version="1.0" encoding="utf-8"?>
-<ds:datastoreItem xmlns:ds="http://schemas.openxmlformats.org/officeDocument/2006/customXml" ds:itemID="{F461C2A9-A11A-4567-BDD1-365CE4A44529}">
+<ds:datastoreItem xmlns:ds="http://schemas.openxmlformats.org/officeDocument/2006/customXml" ds:itemID="{DA076076-B198-431A-AE29-69F979E53B1A}">
   <ds:schemaRefs>
     <ds:schemaRef ds:uri="http://schemas.openxmlformats.org/officeDocument/2006/bibliography"/>
   </ds:schemaRefs>

</xml_diff>